<commit_message>
new Version with comments
</commit_message>
<xml_diff>
--- a/final_report.docx
+++ b/final_report.docx
@@ -2712,7 +2712,6 @@
           <w:numId w:val="2"/>
         </w:numPr>
         <w:bidi w:val="0"/>
-        <w:jc w:val="left"/>
       </w:pPr>
       <w:bookmarkStart w:id="7" w:name="_Toc219838412"/>
       <w:r>
@@ -2781,7 +2780,6 @@
         </w:numPr>
         <w:bidi w:val="0"/>
         <w:spacing w:before="0"/>
-        <w:jc w:val="left"/>
       </w:pPr>
       <w:bookmarkStart w:id="8" w:name="_Toc219838413"/>
       <w:r>
@@ -2889,7 +2887,6 @@
           <w:numId w:val="2"/>
         </w:numPr>
         <w:bidi w:val="0"/>
-        <w:jc w:val="left"/>
       </w:pPr>
       <w:bookmarkStart w:id="9" w:name="_Toc219838414"/>
       <w:r>
@@ -3403,7 +3400,6 @@
           <w:numId w:val="2"/>
         </w:numPr>
         <w:bidi w:val="0"/>
-        <w:jc w:val="left"/>
       </w:pPr>
       <w:bookmarkStart w:id="10" w:name="_Toc219838415"/>
       <w:r>
@@ -4592,7 +4588,6 @@
           <w:numId w:val="2"/>
         </w:numPr>
         <w:bidi w:val="0"/>
-        <w:jc w:val="left"/>
       </w:pPr>
       <w:bookmarkStart w:id="13" w:name="_Toc219838418"/>
       <w:r>
@@ -5903,7 +5898,6 @@
           <w:numId w:val="2"/>
         </w:numPr>
         <w:bidi w:val="0"/>
-        <w:jc w:val="left"/>
       </w:pPr>
       <w:bookmarkStart w:id="14" w:name="_Toc219838419"/>
       <w:r>
@@ -6220,7 +6214,6 @@
           <w:numId w:val="2"/>
         </w:numPr>
         <w:bidi w:val="0"/>
-        <w:jc w:val="left"/>
       </w:pPr>
       <w:bookmarkStart w:id="15" w:name="_Toc219838420"/>
       <w:r>
@@ -7424,7 +7417,6 @@
           <w:numId w:val="2"/>
         </w:numPr>
         <w:bidi w:val="0"/>
-        <w:jc w:val="left"/>
       </w:pPr>
       <w:r>
         <w:t>Architectural Overview</w:t>
@@ -7739,6 +7731,10 @@
     <w:p>
       <w:pPr>
         <w:bidi w:val="0"/>
+        <w:rPr>
+          <w:rFonts w:hint="cs"/>
+          <w:rtl/>
+        </w:rPr>
       </w:pPr>
     </w:p>
     <w:p>
@@ -7749,7 +7745,6 @@
           <w:numId w:val="2"/>
         </w:numPr>
         <w:bidi w:val="0"/>
-        <w:jc w:val="left"/>
       </w:pPr>
       <w:r>
         <w:lastRenderedPageBreak/>
@@ -7950,7 +7945,6 @@
           <w:numId w:val="2"/>
         </w:numPr>
         <w:bidi w:val="0"/>
-        <w:jc w:val="left"/>
       </w:pPr>
       <w:r>
         <w:t>Central Services and User Interaction</w:t>
@@ -8088,7 +8082,6 @@
           <w:numId w:val="2"/>
         </w:numPr>
         <w:bidi w:val="0"/>
-        <w:jc w:val="left"/>
       </w:pPr>
       <w:r>
         <w:t>High-Level System Flows</w:t>
@@ -8416,7 +8409,6 @@
           <w:numId w:val="2"/>
         </w:numPr>
         <w:bidi w:val="0"/>
-        <w:jc w:val="left"/>
         <w:rPr>
           <w:rFonts w:cs="David"/>
           <w:szCs w:val="24"/>
@@ -8481,17 +8473,1108 @@
     </w:p>
     <w:p>
       <w:pPr>
-        <w:bidi w:val="0"/>
-      </w:pPr>
-    </w:p>
-    <w:p>
-      <w:pPr>
-        <w:bidi w:val="0"/>
-      </w:pPr>
-    </w:p>
-    <w:p>
-      <w:pPr>
-        <w:bidi w:val="0"/>
+        <w:pStyle w:val="NormalWeb"/>
+      </w:pPr>
+      <w:r>
+        <w:t>The purpose of this chapter is to refine the system architecture into a detailed, implementation-ready design, focusing on the internal structure, responsibilities, and interactions of the system’s core components.</w:t>
+      </w:r>
+    </w:p>
+    <w:p>
+      <w:pPr>
+        <w:pStyle w:val="NormalWeb"/>
+      </w:pPr>
+      <w:r>
+        <w:t xml:space="preserve">Based on the high-level architecture presented in Chapter 5, the </w:t>
+      </w:r>
+      <w:r>
+        <w:rPr>
+          <w:rStyle w:val="af3"/>
+          <w:rFonts w:eastAsiaTheme="majorEastAsia"/>
+        </w:rPr>
+        <w:t>EdgeProcessor</w:t>
+      </w:r>
+      <w:r>
+        <w:t xml:space="preserve"> module was selected for detailed low-level design, as it encapsulates the system’s real-time processing logic and operates under strict performance and reliability constraints.</w:t>
+      </w:r>
+    </w:p>
+    <w:p>
+      <w:pPr>
+        <w:pStyle w:val="2"/>
+        <w:numPr>
+          <w:ilvl w:val="1"/>
+          <w:numId w:val="2"/>
+        </w:numPr>
+        <w:bidi w:val="0"/>
+        <w:rPr>
+          <w:lang w:bidi="ar-SA"/>
+        </w:rPr>
+      </w:pPr>
+      <w:r>
+        <w:rPr>
+          <w:lang w:bidi="ar-SA"/>
+        </w:rPr>
+        <w:t>EdgeProcessor Module – Overview</w:t>
+      </w:r>
+    </w:p>
+    <w:p>
+      <w:pPr>
+        <w:pStyle w:val="NormalWeb"/>
+      </w:pPr>
+      <w:r>
+        <w:t xml:space="preserve">The </w:t>
+      </w:r>
+      <w:r>
+        <w:rPr>
+          <w:b/>
+          <w:bCs/>
+        </w:rPr>
+        <w:t>EdgeProcessor</w:t>
+      </w:r>
+      <w:r>
+        <w:t xml:space="preserve"> is the core processing component deployed at the system edge. It receives raw physiological measurements from connected sensors and processes them locally to meet real-time performance and reliability requirements.</w:t>
+      </w:r>
+    </w:p>
+    <w:p>
+      <w:pPr>
+        <w:pStyle w:val="NormalWeb"/>
+      </w:pPr>
+      <w:r>
+        <w:t>The main responsibilities of the EdgeProcessor include:</w:t>
+      </w:r>
+    </w:p>
+    <w:p>
+      <w:pPr>
+        <w:pStyle w:val="NormalWeb"/>
+        <w:numPr>
+          <w:ilvl w:val="0"/>
+          <w:numId w:val="9"/>
+        </w:numPr>
+      </w:pPr>
+      <w:r>
+        <w:t>Ingestion of sensor measurements</w:t>
+      </w:r>
+    </w:p>
+    <w:p>
+      <w:pPr>
+        <w:pStyle w:val="NormalWeb"/>
+        <w:numPr>
+          <w:ilvl w:val="0"/>
+          <w:numId w:val="9"/>
+        </w:numPr>
+      </w:pPr>
+      <w:r>
+        <w:t>Validation of signal quality and measurement plausibility</w:t>
+      </w:r>
+    </w:p>
+    <w:p>
+      <w:pPr>
+        <w:pStyle w:val="NormalWeb"/>
+        <w:numPr>
+          <w:ilvl w:val="0"/>
+          <w:numId w:val="9"/>
+        </w:numPr>
+      </w:pPr>
+      <w:r>
+        <w:t>Local signal processing and sliding-window aggregation</w:t>
+      </w:r>
+    </w:p>
+    <w:p>
+      <w:pPr>
+        <w:pStyle w:val="NormalWeb"/>
+        <w:numPr>
+          <w:ilvl w:val="0"/>
+          <w:numId w:val="9"/>
+        </w:numPr>
+      </w:pPr>
+      <w:r>
+        <w:t>Detection of threshold-based and trend-based anomalies</w:t>
+      </w:r>
+    </w:p>
+    <w:p>
+      <w:pPr>
+        <w:pStyle w:val="NormalWeb"/>
+        <w:numPr>
+          <w:ilvl w:val="0"/>
+          <w:numId w:val="9"/>
+        </w:numPr>
+      </w:pPr>
+      <w:r>
+        <w:t>Generation and emission of alert events</w:t>
+      </w:r>
+    </w:p>
+    <w:p>
+      <w:pPr>
+        <w:pStyle w:val="NormalWeb"/>
+        <w:numPr>
+          <w:ilvl w:val="0"/>
+          <w:numId w:val="9"/>
+        </w:numPr>
+      </w:pPr>
+      <w:r>
+        <w:t>Local buffering and synchronization during offline operation</w:t>
+      </w:r>
+    </w:p>
+    <w:p>
+      <w:pPr>
+        <w:pStyle w:val="2"/>
+        <w:numPr>
+          <w:ilvl w:val="1"/>
+          <w:numId w:val="2"/>
+        </w:numPr>
+        <w:bidi w:val="0"/>
+      </w:pPr>
+      <w:r>
+        <w:rPr>
+          <w:rStyle w:val="af3"/>
+          <w:b/>
+          <w:bCs w:val="0"/>
+        </w:rPr>
+        <w:t>EdgeProcessor – Internal Sub-Modules</w:t>
+      </w:r>
+    </w:p>
+    <w:p>
+      <w:pPr>
+        <w:pStyle w:val="NormalWeb"/>
+      </w:pPr>
+      <w:r>
+        <w:t>To improve modularity, testability, and future extensibility, the EdgeProcessor is decomposed into focused internal sub-modules.</w:t>
+      </w:r>
+    </w:p>
+    <w:p>
+      <w:pPr>
+        <w:pStyle w:val="3"/>
+        <w:bidi w:val="0"/>
+      </w:pPr>
+      <w:r>
+        <w:rPr>
+          <w:rStyle w:val="af3"/>
+          <w:b/>
+          <w:bCs w:val="0"/>
+        </w:rPr>
+        <w:t>6.2.1 Signal Validation Sub-Module</w:t>
+      </w:r>
+    </w:p>
+    <w:p>
+      <w:pPr>
+        <w:pStyle w:val="NormalWeb"/>
+      </w:pPr>
+      <w:r>
+        <w:t>Responsible for validating signal quality, verifying value plausibility, and detecting missing, duplicated, or out-of-order measurements using timestamp analysis.</w:t>
+      </w:r>
+    </w:p>
+    <w:p>
+      <w:pPr>
+        <w:pStyle w:val="3"/>
+        <w:bidi w:val="0"/>
+      </w:pPr>
+      <w:r>
+        <w:rPr>
+          <w:rStyle w:val="af3"/>
+          <w:b/>
+          <w:bCs w:val="0"/>
+        </w:rPr>
+        <w:t>6.2.2 Signal Processing Sub-Module</w:t>
+      </w:r>
+    </w:p>
+    <w:p>
+      <w:pPr>
+        <w:pStyle w:val="NormalWeb"/>
+      </w:pPr>
+      <w:r>
+        <w:t>Applies lightweight noise filtering, aggregates measurements using sliding windows, and prepares processed data for anomaly detection.</w:t>
+      </w:r>
+    </w:p>
+    <w:p>
+      <w:pPr>
+        <w:pStyle w:val="3"/>
+        <w:bidi w:val="0"/>
+      </w:pPr>
+      <w:r>
+        <w:rPr>
+          <w:rStyle w:val="af3"/>
+          <w:b/>
+          <w:bCs w:val="0"/>
+        </w:rPr>
+        <w:t>6.2.3 Anomaly Detection Sub-Module</w:t>
+      </w:r>
+    </w:p>
+    <w:p>
+      <w:pPr>
+        <w:pStyle w:val="NormalWeb"/>
+      </w:pPr>
+      <w:r>
+        <w:t>Detects abnormal conditions using threshold-based analysis and identifies early warning signs through trend-based analysis.</w:t>
+      </w:r>
+    </w:p>
+    <w:p>
+      <w:pPr>
+        <w:pStyle w:val="3"/>
+        <w:bidi w:val="0"/>
+      </w:pPr>
+      <w:r>
+        <w:rPr>
+          <w:rStyle w:val="af3"/>
+          <w:b/>
+          <w:bCs w:val="0"/>
+        </w:rPr>
+        <w:t>6.2.4 Alert Management Sub-Module</w:t>
+      </w:r>
+    </w:p>
+    <w:p>
+      <w:pPr>
+        <w:pStyle w:val="NormalWeb"/>
+      </w:pPr>
+      <w:r>
+        <w:t>Classifies anomaly severity, generates alert events with contextual metadata, and applies debouncing and suppression rules to reduce false alerts.</w:t>
+      </w:r>
+    </w:p>
+    <w:p>
+      <w:pPr>
+        <w:pStyle w:val="3"/>
+        <w:bidi w:val="0"/>
+        <w:rPr>
+          <w:rFonts w:cs="David"/>
+        </w:rPr>
+      </w:pPr>
+      <w:r>
+        <w:rPr>
+          <w:rStyle w:val="af3"/>
+          <w:rFonts w:cs="David"/>
+          <w:b/>
+          <w:bCs w:val="0"/>
+        </w:rPr>
+        <w:lastRenderedPageBreak/>
+        <w:t>6.2.5 Offline Cache and Synchronization Sub-Module</w:t>
+      </w:r>
+    </w:p>
+    <w:p>
+      <w:pPr>
+        <w:pStyle w:val="NormalWeb"/>
+        <w:rPr>
+          <w:rFonts w:ascii="David" w:hAnsi="David" w:cs="David"/>
+        </w:rPr>
+      </w:pPr>
+      <w:r>
+        <w:rPr>
+          <w:rFonts w:ascii="David" w:hAnsi="David" w:cs="David"/>
+        </w:rPr>
+        <w:t>Stores measurements and alert events locally during connectivity loss and synchronizes cached data with backend services when connectivity is restored.</w:t>
+      </w:r>
+    </w:p>
+    <w:p>
+      <w:pPr>
+        <w:pStyle w:val="2"/>
+        <w:numPr>
+          <w:ilvl w:val="1"/>
+          <w:numId w:val="2"/>
+        </w:numPr>
+        <w:bidi w:val="0"/>
+        <w:rPr>
+          <w:rFonts w:eastAsia="Times New Roman" w:cs="David"/>
+        </w:rPr>
+      </w:pPr>
+      <w:r>
+        <w:rPr>
+          <w:rFonts w:eastAsia="Times New Roman" w:cs="David"/>
+        </w:rPr>
+        <w:t>Data Structures and Internal Models</w:t>
+      </w:r>
+    </w:p>
+    <w:p>
+      <w:pPr>
+        <w:pStyle w:val="NormalWeb"/>
+        <w:rPr>
+          <w:rFonts w:ascii="David" w:hAnsi="David" w:cs="David"/>
+        </w:rPr>
+      </w:pPr>
+      <w:r>
+        <w:rPr>
+          <w:rFonts w:ascii="David" w:hAnsi="David" w:cs="David"/>
+        </w:rPr>
+        <w:t>The EdgeProcessor uses implementation-agnostic internal data models that represent physiological measurements, processing windows, anomalies, alerts, and cached items.</w:t>
+      </w:r>
+    </w:p>
+    <w:p>
+      <w:pPr>
+        <w:pStyle w:val="NormalWeb"/>
+        <w:spacing w:before="0" w:beforeAutospacing="0"/>
+        <w:rPr>
+          <w:rFonts w:ascii="David" w:hAnsi="David" w:cs="David"/>
+        </w:rPr>
+      </w:pPr>
+      <w:r>
+        <w:rPr>
+          <w:rFonts w:ascii="David" w:hAnsi="David" w:cs="David"/>
+        </w:rPr>
+        <w:t>Key models include:</w:t>
+      </w:r>
+    </w:p>
+    <w:p>
+      <w:pPr>
+        <w:pStyle w:val="NormalWeb"/>
+        <w:numPr>
+          <w:ilvl w:val="0"/>
+          <w:numId w:val="10"/>
+        </w:numPr>
+        <w:spacing w:before="0" w:beforeAutospacing="0"/>
+        <w:rPr>
+          <w:rFonts w:ascii="David" w:hAnsi="David" w:cs="David"/>
+        </w:rPr>
+      </w:pPr>
+      <w:r>
+        <w:rPr>
+          <w:rFonts w:ascii="David" w:hAnsi="David" w:cs="David"/>
+        </w:rPr>
+        <w:t>Measurement Model</w:t>
+      </w:r>
+    </w:p>
+    <w:p>
+      <w:pPr>
+        <w:pStyle w:val="NormalWeb"/>
+        <w:numPr>
+          <w:ilvl w:val="0"/>
+          <w:numId w:val="10"/>
+        </w:numPr>
+        <w:spacing w:before="0" w:beforeAutospacing="0"/>
+        <w:rPr>
+          <w:rFonts w:ascii="David" w:hAnsi="David" w:cs="David"/>
+        </w:rPr>
+      </w:pPr>
+      <w:r>
+        <w:rPr>
+          <w:rFonts w:ascii="David" w:hAnsi="David" w:cs="David"/>
+        </w:rPr>
+        <w:t>Measurement Window Model</w:t>
+      </w:r>
+    </w:p>
+    <w:p>
+      <w:pPr>
+        <w:pStyle w:val="NormalWeb"/>
+        <w:numPr>
+          <w:ilvl w:val="0"/>
+          <w:numId w:val="10"/>
+        </w:numPr>
+        <w:spacing w:before="0" w:beforeAutospacing="0"/>
+        <w:rPr>
+          <w:rFonts w:ascii="David" w:hAnsi="David" w:cs="David"/>
+        </w:rPr>
+      </w:pPr>
+      <w:r>
+        <w:rPr>
+          <w:rFonts w:ascii="David" w:hAnsi="David" w:cs="David"/>
+        </w:rPr>
+        <w:t>Anomaly Model</w:t>
+      </w:r>
+    </w:p>
+    <w:p>
+      <w:pPr>
+        <w:pStyle w:val="NormalWeb"/>
+        <w:numPr>
+          <w:ilvl w:val="0"/>
+          <w:numId w:val="10"/>
+        </w:numPr>
+        <w:spacing w:before="0" w:beforeAutospacing="0"/>
+        <w:rPr>
+          <w:rFonts w:ascii="David" w:hAnsi="David" w:cs="David"/>
+        </w:rPr>
+      </w:pPr>
+      <w:r>
+        <w:rPr>
+          <w:rFonts w:ascii="David" w:hAnsi="David" w:cs="David"/>
+        </w:rPr>
+        <w:t>Alert Event Model</w:t>
+      </w:r>
+    </w:p>
+    <w:p>
+      <w:pPr>
+        <w:pStyle w:val="NormalWeb"/>
+        <w:numPr>
+          <w:ilvl w:val="0"/>
+          <w:numId w:val="10"/>
+        </w:numPr>
+        <w:spacing w:before="0" w:beforeAutospacing="0"/>
+        <w:rPr>
+          <w:rFonts w:ascii="David" w:hAnsi="David" w:cs="David"/>
+        </w:rPr>
+      </w:pPr>
+      <w:r>
+        <w:rPr>
+          <w:rFonts w:ascii="David" w:hAnsi="David" w:cs="David"/>
+        </w:rPr>
+        <w:t>Offline Cache Entry Model</w:t>
+      </w:r>
+    </w:p>
+    <w:p>
+      <w:pPr>
+        <w:pStyle w:val="NormalWeb"/>
+        <w:rPr>
+          <w:rFonts w:ascii="David" w:hAnsi="David" w:cs="David"/>
+        </w:rPr>
+      </w:pPr>
+      <w:r>
+        <w:rPr>
+          <w:rFonts w:ascii="David" w:hAnsi="David" w:cs="David"/>
+        </w:rPr>
+        <w:t>These models are used consistently across validation, processing, detection, alerting, and synchronization stages.</w:t>
+      </w:r>
+    </w:p>
+    <w:p>
+      <w:pPr>
+        <w:pStyle w:val="2"/>
+        <w:numPr>
+          <w:ilvl w:val="1"/>
+          <w:numId w:val="2"/>
+        </w:numPr>
+        <w:bidi w:val="0"/>
+        <w:rPr>
+          <w:rFonts w:eastAsia="Times New Roman" w:cs="David"/>
+        </w:rPr>
+      </w:pPr>
+      <w:r>
+        <w:rPr>
+          <w:rFonts w:eastAsia="Times New Roman" w:cs="David"/>
+        </w:rPr>
+        <w:t>Processing Flows (Sequence-Level Design)</w:t>
+      </w:r>
+    </w:p>
+    <w:p>
+      <w:pPr>
+        <w:pStyle w:val="NormalWeb"/>
+        <w:rPr>
+          <w:rFonts w:ascii="David" w:hAnsi="David" w:cs="David"/>
+        </w:rPr>
+      </w:pPr>
+      <w:r>
+        <w:rPr>
+          <w:rFonts w:ascii="David" w:hAnsi="David" w:cs="David"/>
+        </w:rPr>
+        <w:t>The EdgeProcessor executes several well-defined processing flows that describe the interaction between internal sub-modules:</w:t>
+      </w:r>
+    </w:p>
+    <w:p>
+      <w:pPr>
+        <w:pStyle w:val="NormalWeb"/>
+        <w:numPr>
+          <w:ilvl w:val="0"/>
+          <w:numId w:val="11"/>
+        </w:numPr>
+        <w:rPr>
+          <w:rFonts w:ascii="David" w:hAnsi="David" w:cs="David"/>
+        </w:rPr>
+      </w:pPr>
+      <w:r>
+        <w:rPr>
+          <w:rFonts w:ascii="David" w:hAnsi="David" w:cs="David"/>
+        </w:rPr>
+        <w:t>Measurement Ingestion and Validation Flow</w:t>
+      </w:r>
+    </w:p>
+    <w:p>
+      <w:pPr>
+        <w:pStyle w:val="NormalWeb"/>
+        <w:numPr>
+          <w:ilvl w:val="0"/>
+          <w:numId w:val="11"/>
+        </w:numPr>
+        <w:rPr>
+          <w:rFonts w:ascii="David" w:hAnsi="David" w:cs="David"/>
+        </w:rPr>
+      </w:pPr>
+      <w:r>
+        <w:rPr>
+          <w:rFonts w:ascii="David" w:hAnsi="David" w:cs="David"/>
+        </w:rPr>
+        <w:t>Local Processing and Window Update Flow</w:t>
+      </w:r>
+    </w:p>
+    <w:p>
+      <w:pPr>
+        <w:pStyle w:val="NormalWeb"/>
+        <w:numPr>
+          <w:ilvl w:val="0"/>
+          <w:numId w:val="11"/>
+        </w:numPr>
+        <w:rPr>
+          <w:rFonts w:ascii="David" w:hAnsi="David" w:cs="David"/>
+        </w:rPr>
+      </w:pPr>
+      <w:r>
+        <w:rPr>
+          <w:rFonts w:ascii="David" w:hAnsi="David" w:cs="David"/>
+        </w:rPr>
+        <w:t>Anomaly Detection Flow</w:t>
+      </w:r>
+    </w:p>
+    <w:p>
+      <w:pPr>
+        <w:pStyle w:val="NormalWeb"/>
+        <w:numPr>
+          <w:ilvl w:val="0"/>
+          <w:numId w:val="11"/>
+        </w:numPr>
+        <w:rPr>
+          <w:rFonts w:ascii="David" w:hAnsi="David" w:cs="David"/>
+        </w:rPr>
+      </w:pPr>
+      <w:r>
+        <w:rPr>
+          <w:rFonts w:ascii="David" w:hAnsi="David" w:cs="David"/>
+        </w:rPr>
+        <w:t>Alert Generation and Handling Flow</w:t>
+      </w:r>
+    </w:p>
+    <w:p>
+      <w:pPr>
+        <w:pStyle w:val="NormalWeb"/>
+        <w:numPr>
+          <w:ilvl w:val="0"/>
+          <w:numId w:val="11"/>
+        </w:numPr>
+        <w:rPr>
+          <w:rFonts w:ascii="David" w:hAnsi="David" w:cs="David"/>
+        </w:rPr>
+      </w:pPr>
+      <w:r>
+        <w:rPr>
+          <w:rFonts w:ascii="David" w:hAnsi="David" w:cs="David"/>
+        </w:rPr>
+        <w:t>Offline Storage and Synchronization Flow</w:t>
+      </w:r>
+    </w:p>
+    <w:p>
+      <w:pPr>
+        <w:pStyle w:val="NormalWeb"/>
+        <w:keepNext/>
+        <w:ind w:left="360"/>
+      </w:pPr>
+      <w:r>
+        <w:rPr>
+          <w:rFonts w:ascii="David" w:hAnsi="David" w:cs="David"/>
+          <w:noProof/>
+        </w:rPr>
+        <w:drawing>
+          <wp:inline distT="0" distB="0" distL="0" distR="0" wp14:anchorId="165F106A" wp14:editId="58057006">
+            <wp:extent cx="4322489" cy="2933700"/>
+            <wp:effectExtent l="0" t="0" r="1905" b="0"/>
+            <wp:docPr id="1866279503" name="תמונה 4" descr="PlantUML diagram"/>
+            <wp:cNvGraphicFramePr>
+              <a:graphicFrameLocks xmlns:a="http://schemas.openxmlformats.org/drawingml/2006/main" noChangeAspect="1"/>
+            </wp:cNvGraphicFramePr>
+            <a:graphic xmlns:a="http://schemas.openxmlformats.org/drawingml/2006/main">
+              <a:graphicData uri="http://schemas.openxmlformats.org/drawingml/2006/picture">
+                <pic:pic xmlns:pic="http://schemas.openxmlformats.org/drawingml/2006/picture">
+                  <pic:nvPicPr>
+                    <pic:cNvPr id="0" name="Picture 6" descr="PlantUML diagram"/>
+                    <pic:cNvPicPr>
+                      <a:picLocks noChangeAspect="1" noChangeArrowheads="1"/>
+                    </pic:cNvPicPr>
+                  </pic:nvPicPr>
+                  <pic:blipFill>
+                    <a:blip r:embed="rId10">
+                      <a:extLst>
+                        <a:ext uri="{28A0092B-C50C-407E-A947-70E740481C1C}">
+                          <a14:useLocalDpi xmlns:a14="http://schemas.microsoft.com/office/drawing/2010/main" val="0"/>
+                        </a:ext>
+                      </a:extLst>
+                    </a:blip>
+                    <a:srcRect/>
+                    <a:stretch>
+                      <a:fillRect/>
+                    </a:stretch>
+                  </pic:blipFill>
+                  <pic:spPr bwMode="auto">
+                    <a:xfrm>
+                      <a:off x="0" y="0"/>
+                      <a:ext cx="4323555" cy="2934424"/>
+                    </a:xfrm>
+                    <a:prstGeom prst="rect">
+                      <a:avLst/>
+                    </a:prstGeom>
+                    <a:noFill/>
+                    <a:ln>
+                      <a:noFill/>
+                    </a:ln>
+                  </pic:spPr>
+                </pic:pic>
+              </a:graphicData>
+            </a:graphic>
+          </wp:inline>
+        </w:drawing>
+      </w:r>
+    </w:p>
+    <w:p>
+      <w:pPr>
+        <w:pStyle w:val="af5"/>
+        <w:bidi w:val="0"/>
+        <w:jc w:val="center"/>
+        <w:rPr>
+          <w:rFonts w:ascii="David" w:hAnsi="David" w:cs="David"/>
+        </w:rPr>
+      </w:pPr>
+      <w:r>
+        <w:t xml:space="preserve">Figure </w:t>
+      </w:r>
+      <w:r>
+        <w:fldChar w:fldCharType="begin"/>
+      </w:r>
+      <w:r>
+        <w:instrText xml:space="preserve"> SEQ Figure \* ARABIC </w:instrText>
+      </w:r>
+      <w:r>
+        <w:fldChar w:fldCharType="separate"/>
+      </w:r>
+      <w:r>
+        <w:rPr>
+          <w:noProof/>
+        </w:rPr>
+        <w:t>3</w:t>
+      </w:r>
+      <w:r>
+        <w:fldChar w:fldCharType="end"/>
+      </w:r>
+      <w:r>
+        <w:t>:</w:t>
+      </w:r>
+      <w:r>
+        <w:t>Measurement Ingestion and Validation Flow.</w:t>
+      </w:r>
+    </w:p>
+    <w:p>
+      <w:pPr>
+        <w:pStyle w:val="NormalWeb"/>
+        <w:keepNext/>
+        <w:ind w:left="360"/>
+      </w:pPr>
+      <w:r>
+        <w:rPr>
+          <w:rFonts w:ascii="David" w:hAnsi="David" w:cs="David"/>
+          <w:noProof/>
+        </w:rPr>
+        <w:lastRenderedPageBreak/>
+        <w:drawing>
+          <wp:inline distT="0" distB="0" distL="0" distR="0" wp14:anchorId="109B1C4C" wp14:editId="2999476F">
+            <wp:extent cx="4038600" cy="3099251"/>
+            <wp:effectExtent l="0" t="0" r="0" b="6350"/>
+            <wp:docPr id="198636100" name="תמונה 5" descr="PlantUML diagram"/>
+            <wp:cNvGraphicFramePr>
+              <a:graphicFrameLocks xmlns:a="http://schemas.openxmlformats.org/drawingml/2006/main" noChangeAspect="1"/>
+            </wp:cNvGraphicFramePr>
+            <a:graphic xmlns:a="http://schemas.openxmlformats.org/drawingml/2006/main">
+              <a:graphicData uri="http://schemas.openxmlformats.org/drawingml/2006/picture">
+                <pic:pic xmlns:pic="http://schemas.openxmlformats.org/drawingml/2006/picture">
+                  <pic:nvPicPr>
+                    <pic:cNvPr id="0" name="Picture 8" descr="PlantUML diagram"/>
+                    <pic:cNvPicPr>
+                      <a:picLocks noChangeAspect="1" noChangeArrowheads="1"/>
+                    </pic:cNvPicPr>
+                  </pic:nvPicPr>
+                  <pic:blipFill>
+                    <a:blip r:embed="rId11">
+                      <a:extLst>
+                        <a:ext uri="{28A0092B-C50C-407E-A947-70E740481C1C}">
+                          <a14:useLocalDpi xmlns:a14="http://schemas.microsoft.com/office/drawing/2010/main" val="0"/>
+                        </a:ext>
+                      </a:extLst>
+                    </a:blip>
+                    <a:srcRect/>
+                    <a:stretch>
+                      <a:fillRect/>
+                    </a:stretch>
+                  </pic:blipFill>
+                  <pic:spPr bwMode="auto">
+                    <a:xfrm>
+                      <a:off x="0" y="0"/>
+                      <a:ext cx="4058943" cy="3114862"/>
+                    </a:xfrm>
+                    <a:prstGeom prst="rect">
+                      <a:avLst/>
+                    </a:prstGeom>
+                    <a:noFill/>
+                    <a:ln>
+                      <a:noFill/>
+                    </a:ln>
+                  </pic:spPr>
+                </pic:pic>
+              </a:graphicData>
+            </a:graphic>
+          </wp:inline>
+        </w:drawing>
+      </w:r>
+    </w:p>
+    <w:p>
+      <w:pPr>
+        <w:pStyle w:val="af5"/>
+        <w:bidi w:val="0"/>
+        <w:jc w:val="center"/>
+      </w:pPr>
+      <w:r>
+        <w:t xml:space="preserve">Figure </w:t>
+      </w:r>
+      <w:r>
+        <w:fldChar w:fldCharType="begin"/>
+      </w:r>
+      <w:r>
+        <w:instrText xml:space="preserve"> SEQ Figure \* ARABIC </w:instrText>
+      </w:r>
+      <w:r>
+        <w:fldChar w:fldCharType="separate"/>
+      </w:r>
+      <w:r>
+        <w:rPr>
+          <w:noProof/>
+        </w:rPr>
+        <w:t>4</w:t>
+      </w:r>
+      <w:r>
+        <w:fldChar w:fldCharType="end"/>
+      </w:r>
+      <w:r>
+        <w:t>:</w:t>
+      </w:r>
+      <w:r>
+        <w:t>Local Processing and Anomaly Detection Flow.</w:t>
+      </w:r>
+    </w:p>
+    <w:p>
+      <w:pPr>
+        <w:keepNext/>
+        <w:bidi w:val="0"/>
+        <w:jc w:val="center"/>
+      </w:pPr>
+      <w:r>
+        <w:rPr>
+          <w:rFonts w:ascii="David" w:hAnsi="David" w:cs="David"/>
+          <w:noProof/>
+        </w:rPr>
+        <w:drawing>
+          <wp:inline distT="0" distB="0" distL="0" distR="0" wp14:anchorId="17DAF23B" wp14:editId="200D7A5D">
+            <wp:extent cx="3946855" cy="3322320"/>
+            <wp:effectExtent l="0" t="0" r="0" b="0"/>
+            <wp:docPr id="12479099" name="תמונה 6" descr="PlantUML diagram"/>
+            <wp:cNvGraphicFramePr>
+              <a:graphicFrameLocks xmlns:a="http://schemas.openxmlformats.org/drawingml/2006/main" noChangeAspect="1"/>
+            </wp:cNvGraphicFramePr>
+            <a:graphic xmlns:a="http://schemas.openxmlformats.org/drawingml/2006/main">
+              <a:graphicData uri="http://schemas.openxmlformats.org/drawingml/2006/picture">
+                <pic:pic xmlns:pic="http://schemas.openxmlformats.org/drawingml/2006/picture">
+                  <pic:nvPicPr>
+                    <pic:cNvPr id="0" name="Picture 10" descr="PlantUML diagram"/>
+                    <pic:cNvPicPr>
+                      <a:picLocks noChangeAspect="1" noChangeArrowheads="1"/>
+                    </pic:cNvPicPr>
+                  </pic:nvPicPr>
+                  <pic:blipFill>
+                    <a:blip r:embed="rId12">
+                      <a:extLst>
+                        <a:ext uri="{28A0092B-C50C-407E-A947-70E740481C1C}">
+                          <a14:useLocalDpi xmlns:a14="http://schemas.microsoft.com/office/drawing/2010/main" val="0"/>
+                        </a:ext>
+                      </a:extLst>
+                    </a:blip>
+                    <a:srcRect/>
+                    <a:stretch>
+                      <a:fillRect/>
+                    </a:stretch>
+                  </pic:blipFill>
+                  <pic:spPr bwMode="auto">
+                    <a:xfrm>
+                      <a:off x="0" y="0"/>
+                      <a:ext cx="3951724" cy="3326419"/>
+                    </a:xfrm>
+                    <a:prstGeom prst="rect">
+                      <a:avLst/>
+                    </a:prstGeom>
+                    <a:noFill/>
+                    <a:ln>
+                      <a:noFill/>
+                    </a:ln>
+                  </pic:spPr>
+                </pic:pic>
+              </a:graphicData>
+            </a:graphic>
+          </wp:inline>
+        </w:drawing>
+      </w:r>
+    </w:p>
+    <w:p>
+      <w:pPr>
+        <w:pStyle w:val="af5"/>
+        <w:bidi w:val="0"/>
+        <w:jc w:val="center"/>
+      </w:pPr>
+      <w:r>
+        <w:t xml:space="preserve">Figure </w:t>
+      </w:r>
+      <w:r>
+        <w:fldChar w:fldCharType="begin"/>
+      </w:r>
+      <w:r>
+        <w:instrText xml:space="preserve"> SEQ Figure \* ARABIC </w:instrText>
+      </w:r>
+      <w:r>
+        <w:fldChar w:fldCharType="separate"/>
+      </w:r>
+      <w:r>
+        <w:rPr>
+          <w:noProof/>
+        </w:rPr>
+        <w:t>5</w:t>
+      </w:r>
+      <w:r>
+        <w:fldChar w:fldCharType="end"/>
+      </w:r>
+      <w:r>
+        <w:t xml:space="preserve">: </w:t>
+      </w:r>
+      <w:r>
+        <w:t>Alert Generation and Handling Flow.</w:t>
+      </w:r>
+    </w:p>
+    <w:p>
+      <w:pPr>
+        <w:bidi w:val="0"/>
+        <w:rPr>
+          <w:lang w:bidi="ar-SA"/>
+        </w:rPr>
+      </w:pPr>
+    </w:p>
+    <w:p>
+      <w:pPr>
+        <w:bidi w:val="0"/>
+        <w:rPr>
+          <w:lang w:bidi="ar-SA"/>
+        </w:rPr>
+      </w:pPr>
+    </w:p>
+    <w:p>
+      <w:pPr>
+        <w:bidi w:val="0"/>
+        <w:rPr>
+          <w:lang w:bidi="ar-SA"/>
+        </w:rPr>
+      </w:pPr>
+    </w:p>
+    <w:p>
+      <w:pPr>
+        <w:bidi w:val="0"/>
+        <w:rPr>
+          <w:lang w:bidi="ar-SA"/>
+        </w:rPr>
+      </w:pPr>
+    </w:p>
+    <w:p>
+      <w:pPr>
+        <w:pStyle w:val="2"/>
+        <w:numPr>
+          <w:ilvl w:val="1"/>
+          <w:numId w:val="2"/>
+        </w:numPr>
+        <w:bidi w:val="0"/>
+        <w:rPr>
+          <w:rFonts w:eastAsia="Times New Roman"/>
+        </w:rPr>
+      </w:pPr>
+      <w:r>
+        <w:rPr>
+          <w:rFonts w:eastAsia="Times New Roman"/>
+        </w:rPr>
+        <w:lastRenderedPageBreak/>
+        <w:t>Error Handling and Edge Cases</w:t>
+      </w:r>
+    </w:p>
+    <w:p>
+      <w:pPr>
+        <w:pStyle w:val="NormalWeb"/>
+      </w:pPr>
+      <w:r>
+        <w:t>The low-level design explicitly addresses potential error conditions and edge cases, including:</w:t>
+      </w:r>
+    </w:p>
+    <w:p>
+      <w:pPr>
+        <w:pStyle w:val="NormalWeb"/>
+        <w:numPr>
+          <w:ilvl w:val="0"/>
+          <w:numId w:val="12"/>
+        </w:numPr>
+      </w:pPr>
+      <w:r>
+        <w:t>Invalid or corrupted measurements</w:t>
+      </w:r>
+    </w:p>
+    <w:p>
+      <w:pPr>
+        <w:pStyle w:val="NormalWeb"/>
+        <w:numPr>
+          <w:ilvl w:val="0"/>
+          <w:numId w:val="12"/>
+        </w:numPr>
+      </w:pPr>
+      <w:r>
+        <w:t>Missing, delayed, or out-of-order data</w:t>
+      </w:r>
+    </w:p>
+    <w:p>
+      <w:pPr>
+        <w:pStyle w:val="NormalWeb"/>
+        <w:numPr>
+          <w:ilvl w:val="0"/>
+          <w:numId w:val="12"/>
+        </w:numPr>
+      </w:pPr>
+      <w:r>
+        <w:t>False positives and alert flooding</w:t>
+      </w:r>
+    </w:p>
+    <w:p>
+      <w:pPr>
+        <w:pStyle w:val="NormalWeb"/>
+        <w:numPr>
+          <w:ilvl w:val="0"/>
+          <w:numId w:val="12"/>
+        </w:numPr>
+      </w:pPr>
+      <w:r>
+        <w:t>Backend unavailability</w:t>
+      </w:r>
+    </w:p>
+    <w:p>
+      <w:pPr>
+        <w:pStyle w:val="NormalWeb"/>
+        <w:numPr>
+          <w:ilvl w:val="0"/>
+          <w:numId w:val="12"/>
+        </w:numPr>
+      </w:pPr>
+      <w:r>
+        <w:t>Resource constraints at the edge</w:t>
+      </w:r>
+    </w:p>
+    <w:p>
+      <w:pPr>
+        <w:pStyle w:val="NormalWeb"/>
+      </w:pPr>
+      <w:r>
+        <w:t>Handling strategies are designed to ensure predictable system behavior and prevent cascading failures.</w:t>
+      </w:r>
+    </w:p>
+    <w:p>
+      <w:pPr>
+        <w:pStyle w:val="2"/>
+        <w:numPr>
+          <w:ilvl w:val="1"/>
+          <w:numId w:val="2"/>
+        </w:numPr>
+        <w:bidi w:val="0"/>
+        <w:rPr>
+          <w:rFonts w:eastAsia="Times New Roman"/>
+        </w:rPr>
+      </w:pPr>
+      <w:r>
+        <w:rPr>
+          <w:rFonts w:eastAsia="Times New Roman"/>
+        </w:rPr>
+        <w:t>Assumptions and Design Decisions</w:t>
+      </w:r>
+    </w:p>
+    <w:p>
+      <w:pPr>
+        <w:pStyle w:val="NormalWeb"/>
+      </w:pPr>
+      <w:r>
+        <w:t>The EdgeProcessor design is based on assumptions such as limited edge resources, sensor-agnostic input, intermittent connectivity, and externally configurable detection policies.</w:t>
+      </w:r>
+    </w:p>
+    <w:p>
+      <w:pPr>
+        <w:pStyle w:val="NormalWeb"/>
+      </w:pPr>
+      <w:r>
+        <w:t>Key design decisions include modular decomposition, edge-centric processing, offline-first reliability, and configuration-driven behavior.</w:t>
+      </w:r>
+    </w:p>
+    <w:p>
+      <w:pPr>
+        <w:bidi w:val="0"/>
+      </w:pPr>
+    </w:p>
+    <w:p>
+      <w:pPr>
+        <w:bidi w:val="0"/>
+      </w:pPr>
+    </w:p>
+    <w:p>
+      <w:pPr>
+        <w:bidi w:val="0"/>
+      </w:pPr>
+    </w:p>
+    <w:p>
+      <w:pPr>
+        <w:bidi w:val="0"/>
+      </w:pPr>
+    </w:p>
+    <w:p>
+      <w:pPr>
+        <w:bidi w:val="0"/>
+      </w:pPr>
+    </w:p>
+    <w:p>
+      <w:pPr>
+        <w:bidi w:val="0"/>
+      </w:pPr>
+    </w:p>
+    <w:p>
+      <w:pPr>
+        <w:bidi w:val="0"/>
+      </w:pPr>
+    </w:p>
+    <w:p>
+      <w:pPr>
+        <w:bidi w:val="0"/>
+      </w:pPr>
+    </w:p>
+    <w:p>
+      <w:pPr>
+        <w:bidi w:val="0"/>
+      </w:pPr>
+    </w:p>
+    <w:p>
+      <w:pPr>
+        <w:bidi w:val="0"/>
+      </w:pPr>
+    </w:p>
+    <w:p>
+      <w:pPr>
+        <w:bidi w:val="0"/>
+      </w:pPr>
+    </w:p>
+    <w:p>
+      <w:pPr>
+        <w:bidi w:val="0"/>
+      </w:pPr>
+    </w:p>
+    <w:p>
+      <w:pPr>
+        <w:bidi w:val="0"/>
+      </w:pPr>
+    </w:p>
+    <w:p>
+      <w:pPr>
+        <w:bidi w:val="0"/>
+      </w:pPr>
+    </w:p>
+    <w:p>
+      <w:pPr>
+        <w:bidi w:val="0"/>
+      </w:pPr>
+    </w:p>
+    <w:p>
+      <w:pPr>
+        <w:bidi w:val="0"/>
+        <w:rPr>
+          <w:rFonts w:hint="cs"/>
+          <w:rtl/>
+        </w:rPr>
       </w:pPr>
     </w:p>
     <w:p>
@@ -8503,20 +9586,31 @@
         </w:numPr>
         <w:bidi w:val="0"/>
         <w:jc w:val="left"/>
+        <w:rPr>
+          <w:highlight w:val="yellow"/>
+        </w:rPr>
       </w:pPr>
       <w:bookmarkStart w:id="18" w:name="_Toc219838423"/>
       <w:r>
         <w:rPr>
           <w:rStyle w:val="10"/>
           <w:b/>
-        </w:rPr>
+          <w:highlight w:val="yellow"/>
+        </w:rPr>
+        <w:lastRenderedPageBreak/>
         <w:t>Additional information</w:t>
       </w:r>
       <w:r>
+        <w:rPr>
+          <w:highlight w:val="yellow"/>
+        </w:rPr>
         <w:t>,</w:t>
       </w:r>
       <w:bookmarkEnd w:id="18"/>
       <w:r>
+        <w:rPr>
+          <w:highlight w:val="yellow"/>
+        </w:rPr>
         <w:t xml:space="preserve"> </w:t>
       </w:r>
     </w:p>
@@ -8536,9 +9630,586 @@
           <w:rFonts w:ascii="David" w:hAnsi="David" w:cs="David"/>
           <w:sz w:val="24"/>
           <w:szCs w:val="24"/>
+          <w:highlight w:val="yellow"/>
         </w:rPr>
         <w:t>according to project’s properties. Such as algorithms, unique data structures and the likes.</w:t>
       </w:r>
+    </w:p>
+    <w:p>
+      <w:pPr>
+        <w:pStyle w:val="a9"/>
+        <w:bidi w:val="0"/>
+        <w:ind w:left="360"/>
+        <w:rPr>
+          <w:rFonts w:ascii="David" w:hAnsi="David" w:cs="David"/>
+          <w:sz w:val="24"/>
+          <w:szCs w:val="24"/>
+        </w:rPr>
+      </w:pPr>
+    </w:p>
+    <w:p>
+      <w:pPr>
+        <w:pStyle w:val="a9"/>
+        <w:bidi w:val="0"/>
+        <w:ind w:left="360"/>
+        <w:rPr>
+          <w:rFonts w:ascii="David" w:hAnsi="David" w:cs="David"/>
+          <w:sz w:val="24"/>
+          <w:szCs w:val="24"/>
+        </w:rPr>
+      </w:pPr>
+    </w:p>
+    <w:p>
+      <w:pPr>
+        <w:pStyle w:val="a9"/>
+        <w:bidi w:val="0"/>
+        <w:ind w:left="360"/>
+        <w:rPr>
+          <w:rFonts w:ascii="David" w:hAnsi="David" w:cs="David"/>
+          <w:sz w:val="24"/>
+          <w:szCs w:val="24"/>
+        </w:rPr>
+      </w:pPr>
+    </w:p>
+    <w:p>
+      <w:pPr>
+        <w:pStyle w:val="a9"/>
+        <w:bidi w:val="0"/>
+        <w:ind w:left="360"/>
+        <w:rPr>
+          <w:rFonts w:ascii="David" w:hAnsi="David" w:cs="David"/>
+          <w:sz w:val="24"/>
+          <w:szCs w:val="24"/>
+        </w:rPr>
+      </w:pPr>
+    </w:p>
+    <w:p>
+      <w:pPr>
+        <w:pStyle w:val="a9"/>
+        <w:bidi w:val="0"/>
+        <w:ind w:left="360"/>
+        <w:rPr>
+          <w:rFonts w:ascii="David" w:hAnsi="David" w:cs="David"/>
+          <w:sz w:val="24"/>
+          <w:szCs w:val="24"/>
+        </w:rPr>
+      </w:pPr>
+    </w:p>
+    <w:p>
+      <w:pPr>
+        <w:pStyle w:val="a9"/>
+        <w:bidi w:val="0"/>
+        <w:ind w:left="360"/>
+        <w:rPr>
+          <w:rFonts w:ascii="David" w:hAnsi="David" w:cs="David"/>
+          <w:sz w:val="24"/>
+          <w:szCs w:val="24"/>
+        </w:rPr>
+      </w:pPr>
+    </w:p>
+    <w:p>
+      <w:pPr>
+        <w:pStyle w:val="a9"/>
+        <w:bidi w:val="0"/>
+        <w:ind w:left="360"/>
+        <w:rPr>
+          <w:rFonts w:ascii="David" w:hAnsi="David" w:cs="David"/>
+          <w:sz w:val="24"/>
+          <w:szCs w:val="24"/>
+        </w:rPr>
+      </w:pPr>
+    </w:p>
+    <w:p>
+      <w:pPr>
+        <w:pStyle w:val="a9"/>
+        <w:bidi w:val="0"/>
+        <w:ind w:left="360"/>
+        <w:rPr>
+          <w:rFonts w:ascii="David" w:hAnsi="David" w:cs="David"/>
+          <w:sz w:val="24"/>
+          <w:szCs w:val="24"/>
+        </w:rPr>
+      </w:pPr>
+    </w:p>
+    <w:p>
+      <w:pPr>
+        <w:pStyle w:val="a9"/>
+        <w:bidi w:val="0"/>
+        <w:ind w:left="360"/>
+        <w:rPr>
+          <w:rFonts w:ascii="David" w:hAnsi="David" w:cs="David"/>
+          <w:sz w:val="24"/>
+          <w:szCs w:val="24"/>
+        </w:rPr>
+      </w:pPr>
+    </w:p>
+    <w:p>
+      <w:pPr>
+        <w:pStyle w:val="a9"/>
+        <w:bidi w:val="0"/>
+        <w:ind w:left="360"/>
+        <w:rPr>
+          <w:rFonts w:ascii="David" w:hAnsi="David" w:cs="David"/>
+          <w:sz w:val="24"/>
+          <w:szCs w:val="24"/>
+        </w:rPr>
+      </w:pPr>
+    </w:p>
+    <w:p>
+      <w:pPr>
+        <w:pStyle w:val="a9"/>
+        <w:bidi w:val="0"/>
+        <w:ind w:left="360"/>
+        <w:rPr>
+          <w:rFonts w:ascii="David" w:hAnsi="David" w:cs="David"/>
+          <w:sz w:val="24"/>
+          <w:szCs w:val="24"/>
+        </w:rPr>
+      </w:pPr>
+    </w:p>
+    <w:p>
+      <w:pPr>
+        <w:pStyle w:val="a9"/>
+        <w:bidi w:val="0"/>
+        <w:ind w:left="360"/>
+        <w:rPr>
+          <w:rFonts w:ascii="David" w:hAnsi="David" w:cs="David"/>
+          <w:sz w:val="24"/>
+          <w:szCs w:val="24"/>
+        </w:rPr>
+      </w:pPr>
+    </w:p>
+    <w:p>
+      <w:pPr>
+        <w:pStyle w:val="a9"/>
+        <w:bidi w:val="0"/>
+        <w:ind w:left="360"/>
+        <w:rPr>
+          <w:rFonts w:ascii="David" w:hAnsi="David" w:cs="David"/>
+          <w:sz w:val="24"/>
+          <w:szCs w:val="24"/>
+        </w:rPr>
+      </w:pPr>
+    </w:p>
+    <w:p>
+      <w:pPr>
+        <w:pStyle w:val="a9"/>
+        <w:bidi w:val="0"/>
+        <w:ind w:left="360"/>
+        <w:rPr>
+          <w:rFonts w:ascii="David" w:hAnsi="David" w:cs="David"/>
+          <w:sz w:val="24"/>
+          <w:szCs w:val="24"/>
+        </w:rPr>
+      </w:pPr>
+    </w:p>
+    <w:p>
+      <w:pPr>
+        <w:pStyle w:val="a9"/>
+        <w:bidi w:val="0"/>
+        <w:ind w:left="360"/>
+        <w:rPr>
+          <w:rFonts w:ascii="David" w:hAnsi="David" w:cs="David"/>
+          <w:sz w:val="24"/>
+          <w:szCs w:val="24"/>
+        </w:rPr>
+      </w:pPr>
+    </w:p>
+    <w:p>
+      <w:pPr>
+        <w:pStyle w:val="a9"/>
+        <w:bidi w:val="0"/>
+        <w:ind w:left="360"/>
+        <w:rPr>
+          <w:rFonts w:ascii="David" w:hAnsi="David" w:cs="David"/>
+          <w:sz w:val="24"/>
+          <w:szCs w:val="24"/>
+        </w:rPr>
+      </w:pPr>
+    </w:p>
+    <w:p>
+      <w:pPr>
+        <w:pStyle w:val="a9"/>
+        <w:bidi w:val="0"/>
+        <w:ind w:left="360"/>
+        <w:rPr>
+          <w:rFonts w:ascii="David" w:hAnsi="David" w:cs="David"/>
+          <w:sz w:val="24"/>
+          <w:szCs w:val="24"/>
+        </w:rPr>
+      </w:pPr>
+    </w:p>
+    <w:p>
+      <w:pPr>
+        <w:pStyle w:val="a9"/>
+        <w:bidi w:val="0"/>
+        <w:ind w:left="360"/>
+        <w:rPr>
+          <w:rFonts w:ascii="David" w:hAnsi="David" w:cs="David"/>
+          <w:sz w:val="24"/>
+          <w:szCs w:val="24"/>
+        </w:rPr>
+      </w:pPr>
+    </w:p>
+    <w:p>
+      <w:pPr>
+        <w:pStyle w:val="a9"/>
+        <w:bidi w:val="0"/>
+        <w:ind w:left="360"/>
+        <w:rPr>
+          <w:rFonts w:ascii="David" w:hAnsi="David" w:cs="David"/>
+          <w:sz w:val="24"/>
+          <w:szCs w:val="24"/>
+        </w:rPr>
+      </w:pPr>
+    </w:p>
+    <w:p>
+      <w:pPr>
+        <w:pStyle w:val="a9"/>
+        <w:bidi w:val="0"/>
+        <w:ind w:left="360"/>
+        <w:rPr>
+          <w:rFonts w:ascii="David" w:hAnsi="David" w:cs="David"/>
+          <w:sz w:val="24"/>
+          <w:szCs w:val="24"/>
+        </w:rPr>
+      </w:pPr>
+    </w:p>
+    <w:p>
+      <w:pPr>
+        <w:pStyle w:val="a9"/>
+        <w:bidi w:val="0"/>
+        <w:ind w:left="360"/>
+        <w:rPr>
+          <w:rFonts w:ascii="David" w:hAnsi="David" w:cs="David"/>
+          <w:sz w:val="24"/>
+          <w:szCs w:val="24"/>
+        </w:rPr>
+      </w:pPr>
+    </w:p>
+    <w:p>
+      <w:pPr>
+        <w:pStyle w:val="a9"/>
+        <w:bidi w:val="0"/>
+        <w:ind w:left="360"/>
+        <w:rPr>
+          <w:rFonts w:ascii="David" w:hAnsi="David" w:cs="David"/>
+          <w:sz w:val="24"/>
+          <w:szCs w:val="24"/>
+        </w:rPr>
+      </w:pPr>
+    </w:p>
+    <w:p>
+      <w:pPr>
+        <w:pStyle w:val="a9"/>
+        <w:bidi w:val="0"/>
+        <w:ind w:left="360"/>
+        <w:rPr>
+          <w:rFonts w:ascii="David" w:hAnsi="David" w:cs="David"/>
+          <w:sz w:val="24"/>
+          <w:szCs w:val="24"/>
+        </w:rPr>
+      </w:pPr>
+    </w:p>
+    <w:p>
+      <w:pPr>
+        <w:pStyle w:val="a9"/>
+        <w:bidi w:val="0"/>
+        <w:ind w:left="360"/>
+        <w:rPr>
+          <w:rFonts w:ascii="David" w:hAnsi="David" w:cs="David"/>
+          <w:sz w:val="24"/>
+          <w:szCs w:val="24"/>
+        </w:rPr>
+      </w:pPr>
+    </w:p>
+    <w:p>
+      <w:pPr>
+        <w:pStyle w:val="a9"/>
+        <w:bidi w:val="0"/>
+        <w:ind w:left="360"/>
+        <w:rPr>
+          <w:rFonts w:ascii="David" w:hAnsi="David" w:cs="David"/>
+          <w:sz w:val="24"/>
+          <w:szCs w:val="24"/>
+        </w:rPr>
+      </w:pPr>
+    </w:p>
+    <w:p>
+      <w:pPr>
+        <w:pStyle w:val="a9"/>
+        <w:bidi w:val="0"/>
+        <w:ind w:left="360"/>
+        <w:rPr>
+          <w:rFonts w:ascii="David" w:hAnsi="David" w:cs="David"/>
+          <w:sz w:val="24"/>
+          <w:szCs w:val="24"/>
+        </w:rPr>
+      </w:pPr>
+    </w:p>
+    <w:p>
+      <w:pPr>
+        <w:pStyle w:val="a9"/>
+        <w:bidi w:val="0"/>
+        <w:ind w:left="360"/>
+        <w:rPr>
+          <w:rFonts w:ascii="David" w:hAnsi="David" w:cs="David"/>
+          <w:sz w:val="24"/>
+          <w:szCs w:val="24"/>
+        </w:rPr>
+      </w:pPr>
+    </w:p>
+    <w:p>
+      <w:pPr>
+        <w:pStyle w:val="a9"/>
+        <w:bidi w:val="0"/>
+        <w:ind w:left="360"/>
+        <w:rPr>
+          <w:rFonts w:ascii="David" w:hAnsi="David" w:cs="David"/>
+          <w:sz w:val="24"/>
+          <w:szCs w:val="24"/>
+        </w:rPr>
+      </w:pPr>
+    </w:p>
+    <w:p>
+      <w:pPr>
+        <w:pStyle w:val="a9"/>
+        <w:bidi w:val="0"/>
+        <w:ind w:left="360"/>
+        <w:rPr>
+          <w:rFonts w:ascii="David" w:hAnsi="David" w:cs="David"/>
+          <w:sz w:val="24"/>
+          <w:szCs w:val="24"/>
+        </w:rPr>
+      </w:pPr>
+    </w:p>
+    <w:p>
+      <w:pPr>
+        <w:pStyle w:val="a9"/>
+        <w:bidi w:val="0"/>
+        <w:ind w:left="360"/>
+        <w:rPr>
+          <w:rFonts w:ascii="David" w:hAnsi="David" w:cs="David"/>
+          <w:sz w:val="24"/>
+          <w:szCs w:val="24"/>
+        </w:rPr>
+      </w:pPr>
+    </w:p>
+    <w:p>
+      <w:pPr>
+        <w:pStyle w:val="a9"/>
+        <w:bidi w:val="0"/>
+        <w:ind w:left="360"/>
+        <w:rPr>
+          <w:rFonts w:ascii="David" w:hAnsi="David" w:cs="David"/>
+          <w:sz w:val="24"/>
+          <w:szCs w:val="24"/>
+        </w:rPr>
+      </w:pPr>
+    </w:p>
+    <w:p>
+      <w:pPr>
+        <w:pStyle w:val="a9"/>
+        <w:bidi w:val="0"/>
+        <w:ind w:left="360"/>
+        <w:rPr>
+          <w:rFonts w:ascii="David" w:hAnsi="David" w:cs="David"/>
+          <w:sz w:val="24"/>
+          <w:szCs w:val="24"/>
+        </w:rPr>
+      </w:pPr>
+    </w:p>
+    <w:p>
+      <w:pPr>
+        <w:pStyle w:val="a9"/>
+        <w:bidi w:val="0"/>
+        <w:ind w:left="360"/>
+        <w:rPr>
+          <w:rFonts w:ascii="David" w:hAnsi="David" w:cs="David"/>
+          <w:sz w:val="24"/>
+          <w:szCs w:val="24"/>
+        </w:rPr>
+      </w:pPr>
+    </w:p>
+    <w:p>
+      <w:pPr>
+        <w:pStyle w:val="a9"/>
+        <w:bidi w:val="0"/>
+        <w:ind w:left="360"/>
+        <w:rPr>
+          <w:rFonts w:ascii="David" w:hAnsi="David" w:cs="David"/>
+          <w:sz w:val="24"/>
+          <w:szCs w:val="24"/>
+        </w:rPr>
+      </w:pPr>
+    </w:p>
+    <w:p>
+      <w:pPr>
+        <w:pStyle w:val="a9"/>
+        <w:bidi w:val="0"/>
+        <w:ind w:left="360"/>
+        <w:rPr>
+          <w:rFonts w:ascii="David" w:hAnsi="David" w:cs="David"/>
+          <w:sz w:val="24"/>
+          <w:szCs w:val="24"/>
+        </w:rPr>
+      </w:pPr>
+    </w:p>
+    <w:p>
+      <w:pPr>
+        <w:pStyle w:val="a9"/>
+        <w:bidi w:val="0"/>
+        <w:ind w:left="360"/>
+        <w:rPr>
+          <w:rFonts w:ascii="David" w:hAnsi="David" w:cs="David"/>
+          <w:sz w:val="24"/>
+          <w:szCs w:val="24"/>
+        </w:rPr>
+      </w:pPr>
+    </w:p>
+    <w:p>
+      <w:pPr>
+        <w:pStyle w:val="a9"/>
+        <w:bidi w:val="0"/>
+        <w:ind w:left="360"/>
+        <w:rPr>
+          <w:rFonts w:ascii="David" w:hAnsi="David" w:cs="David"/>
+          <w:sz w:val="24"/>
+          <w:szCs w:val="24"/>
+        </w:rPr>
+      </w:pPr>
+    </w:p>
+    <w:p>
+      <w:pPr>
+        <w:pStyle w:val="a9"/>
+        <w:bidi w:val="0"/>
+        <w:ind w:left="360"/>
+        <w:rPr>
+          <w:rFonts w:ascii="David" w:hAnsi="David" w:cs="David"/>
+          <w:sz w:val="24"/>
+          <w:szCs w:val="24"/>
+        </w:rPr>
+      </w:pPr>
+    </w:p>
+    <w:p>
+      <w:pPr>
+        <w:pStyle w:val="a9"/>
+        <w:bidi w:val="0"/>
+        <w:ind w:left="360"/>
+        <w:rPr>
+          <w:rFonts w:ascii="David" w:hAnsi="David" w:cs="David"/>
+          <w:sz w:val="24"/>
+          <w:szCs w:val="24"/>
+        </w:rPr>
+      </w:pPr>
+    </w:p>
+    <w:p>
+      <w:pPr>
+        <w:pStyle w:val="a9"/>
+        <w:bidi w:val="0"/>
+        <w:ind w:left="360"/>
+        <w:rPr>
+          <w:rFonts w:ascii="David" w:hAnsi="David" w:cs="David"/>
+          <w:sz w:val="24"/>
+          <w:szCs w:val="24"/>
+        </w:rPr>
+      </w:pPr>
+    </w:p>
+    <w:p>
+      <w:pPr>
+        <w:pStyle w:val="a9"/>
+        <w:bidi w:val="0"/>
+        <w:ind w:left="360"/>
+        <w:rPr>
+          <w:rFonts w:ascii="David" w:hAnsi="David" w:cs="David"/>
+          <w:sz w:val="24"/>
+          <w:szCs w:val="24"/>
+        </w:rPr>
+      </w:pPr>
+    </w:p>
+    <w:p>
+      <w:pPr>
+        <w:pStyle w:val="a9"/>
+        <w:bidi w:val="0"/>
+        <w:ind w:left="360"/>
+        <w:rPr>
+          <w:rFonts w:ascii="David" w:hAnsi="David" w:cs="David"/>
+          <w:sz w:val="24"/>
+          <w:szCs w:val="24"/>
+        </w:rPr>
+      </w:pPr>
+    </w:p>
+    <w:p>
+      <w:pPr>
+        <w:pStyle w:val="a9"/>
+        <w:bidi w:val="0"/>
+        <w:ind w:left="360"/>
+        <w:rPr>
+          <w:rFonts w:ascii="David" w:hAnsi="David" w:cs="David"/>
+          <w:sz w:val="24"/>
+          <w:szCs w:val="24"/>
+        </w:rPr>
+      </w:pPr>
+    </w:p>
+    <w:p>
+      <w:pPr>
+        <w:pStyle w:val="a9"/>
+        <w:bidi w:val="0"/>
+        <w:ind w:left="360"/>
+        <w:rPr>
+          <w:rFonts w:ascii="David" w:hAnsi="David" w:cs="David"/>
+          <w:sz w:val="24"/>
+          <w:szCs w:val="24"/>
+        </w:rPr>
+      </w:pPr>
+    </w:p>
+    <w:p>
+      <w:pPr>
+        <w:pStyle w:val="a9"/>
+        <w:bidi w:val="0"/>
+        <w:ind w:left="360"/>
+        <w:rPr>
+          <w:rFonts w:ascii="David" w:hAnsi="David" w:cs="David"/>
+          <w:sz w:val="24"/>
+          <w:szCs w:val="24"/>
+        </w:rPr>
+      </w:pPr>
+    </w:p>
+    <w:p>
+      <w:pPr>
+        <w:pStyle w:val="a9"/>
+        <w:bidi w:val="0"/>
+        <w:ind w:left="360"/>
+        <w:rPr>
+          <w:rFonts w:ascii="David" w:hAnsi="David" w:cs="David"/>
+          <w:sz w:val="24"/>
+          <w:szCs w:val="24"/>
+        </w:rPr>
+      </w:pPr>
+    </w:p>
+    <w:p>
+      <w:pPr>
+        <w:pStyle w:val="a9"/>
+        <w:bidi w:val="0"/>
+        <w:ind w:left="360"/>
+        <w:rPr>
+          <w:rFonts w:ascii="David" w:hAnsi="David" w:cs="David"/>
+          <w:sz w:val="24"/>
+          <w:szCs w:val="24"/>
+        </w:rPr>
+      </w:pPr>
+    </w:p>
+    <w:p>
+      <w:pPr>
+        <w:pStyle w:val="a9"/>
+        <w:bidi w:val="0"/>
+        <w:ind w:left="360"/>
+        <w:rPr>
+          <w:rFonts w:ascii="David" w:hAnsi="David" w:cs="David"/>
+          <w:sz w:val="24"/>
+          <w:szCs w:val="24"/>
+        </w:rPr>
+      </w:pPr>
     </w:p>
     <w:p>
       <w:pPr>
@@ -8552,6 +10223,7 @@
       </w:pPr>
       <w:bookmarkStart w:id="19" w:name="_Toc219838424"/>
       <w:r>
+        <w:lastRenderedPageBreak/>
         <w:t>Development environment description.</w:t>
       </w:r>
       <w:bookmarkEnd w:id="19"/>
@@ -8591,6 +10263,675 @@
         </w:rPr>
         <w:t>justification, cloud storage vs local storage and the likes.</w:t>
       </w:r>
+    </w:p>
+    <w:p>
+      <w:pPr>
+        <w:pStyle w:val="a9"/>
+        <w:bidi w:val="0"/>
+        <w:ind w:left="360"/>
+        <w:rPr>
+          <w:rFonts w:ascii="David" w:hAnsi="David" w:cs="David"/>
+          <w:sz w:val="24"/>
+          <w:szCs w:val="24"/>
+          <w:lang w:bidi="ar-SA"/>
+        </w:rPr>
+      </w:pPr>
+      <w:r>
+        <w:rPr>
+          <w:rFonts w:ascii="David" w:hAnsi="David" w:cs="David"/>
+          <w:sz w:val="24"/>
+          <w:szCs w:val="24"/>
+          <w:lang w:bidi="ar-SA"/>
+        </w:rPr>
+        <w:t xml:space="preserve">The MedAlert system is implemented as a </w:t>
+      </w:r>
+      <w:r>
+        <w:rPr>
+          <w:rFonts w:ascii="David" w:hAnsi="David" w:cs="David"/>
+          <w:b/>
+          <w:bCs/>
+          <w:sz w:val="24"/>
+          <w:szCs w:val="24"/>
+          <w:lang w:bidi="ar-SA"/>
+        </w:rPr>
+        <w:t>modular Node.js application</w:t>
+      </w:r>
+      <w:r>
+        <w:rPr>
+          <w:rFonts w:ascii="David" w:hAnsi="David" w:cs="David"/>
+          <w:sz w:val="24"/>
+          <w:szCs w:val="24"/>
+          <w:lang w:bidi="ar-SA"/>
+        </w:rPr>
+        <w:t>, following the architecture and low-level design described in previous chapters. The implementation emphasizes separation of concerns, configurability, and support for edge-level execution.</w:t>
+      </w:r>
+    </w:p>
+    <w:p>
+      <w:pPr>
+        <w:pStyle w:val="2"/>
+        <w:bidi w:val="0"/>
+        <w:rPr>
+          <w:lang w:bidi="ar-SA"/>
+        </w:rPr>
+      </w:pPr>
+      <w:r>
+        <w:rPr>
+          <w:lang w:bidi="ar-SA"/>
+        </w:rPr>
+        <w:t>8.1 Programming Language and Runtime</w:t>
+      </w:r>
+    </w:p>
+    <w:p>
+      <w:pPr>
+        <w:pStyle w:val="a9"/>
+        <w:bidi w:val="0"/>
+        <w:ind w:left="360"/>
+        <w:rPr>
+          <w:rFonts w:ascii="David" w:hAnsi="David" w:cs="David"/>
+          <w:sz w:val="24"/>
+          <w:szCs w:val="24"/>
+          <w:lang w:bidi="ar-SA"/>
+        </w:rPr>
+      </w:pPr>
+      <w:r>
+        <w:rPr>
+          <w:rFonts w:ascii="David" w:hAnsi="David" w:cs="David"/>
+          <w:sz w:val="24"/>
+          <w:szCs w:val="24"/>
+          <w:lang w:bidi="ar-SA"/>
+        </w:rPr>
+        <w:t xml:space="preserve">The system is implemented in </w:t>
+      </w:r>
+      <w:r>
+        <w:rPr>
+          <w:rFonts w:ascii="David" w:hAnsi="David" w:cs="David"/>
+          <w:b/>
+          <w:bCs/>
+          <w:sz w:val="24"/>
+          <w:szCs w:val="24"/>
+          <w:lang w:bidi="ar-SA"/>
+        </w:rPr>
+        <w:t>JavaScript (Node.js runtime)</w:t>
+      </w:r>
+      <w:r>
+        <w:rPr>
+          <w:rFonts w:ascii="David" w:hAnsi="David" w:cs="David"/>
+          <w:sz w:val="24"/>
+          <w:szCs w:val="24"/>
+          <w:lang w:bidi="ar-SA"/>
+        </w:rPr>
+        <w:t>. This choice enables rapid prototyping, modular development, and portability across different execution environments, including edge-capable devices.</w:t>
+      </w:r>
+    </w:p>
+    <w:p>
+      <w:pPr>
+        <w:pStyle w:val="2"/>
+        <w:bidi w:val="0"/>
+        <w:rPr>
+          <w:lang w:bidi="ar-SA"/>
+        </w:rPr>
+      </w:pPr>
+      <w:r>
+        <w:rPr>
+          <w:lang w:bidi="ar-SA"/>
+        </w:rPr>
+        <w:t>8.2 Modular Code Structure</w:t>
+      </w:r>
+    </w:p>
+    <w:p>
+      <w:pPr>
+        <w:pStyle w:val="a9"/>
+        <w:bidi w:val="0"/>
+        <w:ind w:left="360"/>
+        <w:rPr>
+          <w:rFonts w:ascii="David" w:hAnsi="David" w:cs="David"/>
+          <w:sz w:val="24"/>
+          <w:szCs w:val="24"/>
+          <w:lang w:bidi="ar-SA"/>
+        </w:rPr>
+      </w:pPr>
+      <w:r>
+        <w:rPr>
+          <w:rFonts w:ascii="David" w:hAnsi="David" w:cs="David"/>
+          <w:sz w:val="24"/>
+          <w:szCs w:val="24"/>
+          <w:lang w:bidi="ar-SA"/>
+        </w:rPr>
+        <w:t>The EdgeProcessor is implemented as a coordinating component that orchestrates a set of dedicated sub-modules, each implemented as a separate module:</w:t>
+      </w:r>
+    </w:p>
+    <w:p>
+      <w:pPr>
+        <w:pStyle w:val="a9"/>
+        <w:numPr>
+          <w:ilvl w:val="0"/>
+          <w:numId w:val="13"/>
+        </w:numPr>
+        <w:bidi w:val="0"/>
+        <w:rPr>
+          <w:rFonts w:ascii="David" w:hAnsi="David" w:cs="David"/>
+          <w:sz w:val="24"/>
+          <w:szCs w:val="24"/>
+          <w:lang w:bidi="ar-SA"/>
+        </w:rPr>
+      </w:pPr>
+      <w:r>
+        <w:rPr>
+          <w:rFonts w:ascii="David" w:hAnsi="David" w:cs="David"/>
+          <w:sz w:val="24"/>
+          <w:szCs w:val="24"/>
+          <w:lang w:bidi="ar-SA"/>
+        </w:rPr>
+        <w:t>Signal validation (</w:t>
+      </w:r>
+      <w:proofErr w:type="spellStart"/>
+      <w:r>
+        <w:rPr>
+          <w:rFonts w:ascii="David" w:hAnsi="David" w:cs="David"/>
+          <w:sz w:val="24"/>
+          <w:szCs w:val="24"/>
+          <w:lang w:bidi="ar-SA"/>
+        </w:rPr>
+        <w:t>signalValidator</w:t>
+      </w:r>
+      <w:proofErr w:type="spellEnd"/>
+      <w:r>
+        <w:rPr>
+          <w:rFonts w:ascii="David" w:hAnsi="David" w:cs="David"/>
+          <w:sz w:val="24"/>
+          <w:szCs w:val="24"/>
+          <w:lang w:bidi="ar-SA"/>
+        </w:rPr>
+        <w:t>)</w:t>
+      </w:r>
+    </w:p>
+    <w:p>
+      <w:pPr>
+        <w:pStyle w:val="a9"/>
+        <w:numPr>
+          <w:ilvl w:val="0"/>
+          <w:numId w:val="13"/>
+        </w:numPr>
+        <w:bidi w:val="0"/>
+        <w:rPr>
+          <w:rFonts w:ascii="David" w:hAnsi="David" w:cs="David"/>
+          <w:sz w:val="24"/>
+          <w:szCs w:val="24"/>
+          <w:lang w:bidi="ar-SA"/>
+        </w:rPr>
+      </w:pPr>
+      <w:r>
+        <w:rPr>
+          <w:rFonts w:ascii="David" w:hAnsi="David" w:cs="David"/>
+          <w:sz w:val="24"/>
+          <w:szCs w:val="24"/>
+          <w:lang w:bidi="ar-SA"/>
+        </w:rPr>
+        <w:t>Signal processing and sliding-window aggregation (</w:t>
+      </w:r>
+      <w:proofErr w:type="spellStart"/>
+      <w:r>
+        <w:rPr>
+          <w:rFonts w:ascii="David" w:hAnsi="David" w:cs="David"/>
+          <w:sz w:val="24"/>
+          <w:szCs w:val="24"/>
+          <w:lang w:bidi="ar-SA"/>
+        </w:rPr>
+        <w:t>signalProcessor</w:t>
+      </w:r>
+      <w:proofErr w:type="spellEnd"/>
+      <w:r>
+        <w:rPr>
+          <w:rFonts w:ascii="David" w:hAnsi="David" w:cs="David"/>
+          <w:sz w:val="24"/>
+          <w:szCs w:val="24"/>
+          <w:lang w:bidi="ar-SA"/>
+        </w:rPr>
+        <w:t>)</w:t>
+      </w:r>
+    </w:p>
+    <w:p>
+      <w:pPr>
+        <w:pStyle w:val="a9"/>
+        <w:numPr>
+          <w:ilvl w:val="0"/>
+          <w:numId w:val="13"/>
+        </w:numPr>
+        <w:bidi w:val="0"/>
+        <w:rPr>
+          <w:rFonts w:ascii="David" w:hAnsi="David" w:cs="David"/>
+          <w:sz w:val="24"/>
+          <w:szCs w:val="24"/>
+          <w:lang w:bidi="ar-SA"/>
+        </w:rPr>
+      </w:pPr>
+      <w:r>
+        <w:rPr>
+          <w:rFonts w:ascii="David" w:hAnsi="David" w:cs="David"/>
+          <w:sz w:val="24"/>
+          <w:szCs w:val="24"/>
+          <w:lang w:bidi="ar-SA"/>
+        </w:rPr>
+        <w:t>Anomaly detection (</w:t>
+      </w:r>
+      <w:proofErr w:type="spellStart"/>
+      <w:r>
+        <w:rPr>
+          <w:rFonts w:ascii="David" w:hAnsi="David" w:cs="David"/>
+          <w:sz w:val="24"/>
+          <w:szCs w:val="24"/>
+          <w:lang w:bidi="ar-SA"/>
+        </w:rPr>
+        <w:t>anomalyDetector</w:t>
+      </w:r>
+      <w:proofErr w:type="spellEnd"/>
+      <w:r>
+        <w:rPr>
+          <w:rFonts w:ascii="David" w:hAnsi="David" w:cs="David"/>
+          <w:sz w:val="24"/>
+          <w:szCs w:val="24"/>
+          <w:lang w:bidi="ar-SA"/>
+        </w:rPr>
+        <w:t>)</w:t>
+      </w:r>
+    </w:p>
+    <w:p>
+      <w:pPr>
+        <w:pStyle w:val="a9"/>
+        <w:numPr>
+          <w:ilvl w:val="0"/>
+          <w:numId w:val="13"/>
+        </w:numPr>
+        <w:bidi w:val="0"/>
+        <w:rPr>
+          <w:rFonts w:ascii="David" w:hAnsi="David" w:cs="David"/>
+          <w:sz w:val="24"/>
+          <w:szCs w:val="24"/>
+          <w:lang w:bidi="ar-SA"/>
+        </w:rPr>
+      </w:pPr>
+      <w:r>
+        <w:rPr>
+          <w:rFonts w:ascii="David" w:hAnsi="David" w:cs="David"/>
+          <w:sz w:val="24"/>
+          <w:szCs w:val="24"/>
+          <w:lang w:bidi="ar-SA"/>
+        </w:rPr>
+        <w:t>Alert generation and debouncing (</w:t>
+      </w:r>
+      <w:proofErr w:type="spellStart"/>
+      <w:r>
+        <w:rPr>
+          <w:rFonts w:ascii="David" w:hAnsi="David" w:cs="David"/>
+          <w:sz w:val="24"/>
+          <w:szCs w:val="24"/>
+          <w:lang w:bidi="ar-SA"/>
+        </w:rPr>
+        <w:t>alertService</w:t>
+      </w:r>
+      <w:proofErr w:type="spellEnd"/>
+      <w:r>
+        <w:rPr>
+          <w:rFonts w:ascii="David" w:hAnsi="David" w:cs="David"/>
+          <w:sz w:val="24"/>
+          <w:szCs w:val="24"/>
+          <w:lang w:bidi="ar-SA"/>
+        </w:rPr>
+        <w:t>)</w:t>
+      </w:r>
+    </w:p>
+    <w:p>
+      <w:pPr>
+        <w:pStyle w:val="a9"/>
+        <w:numPr>
+          <w:ilvl w:val="0"/>
+          <w:numId w:val="13"/>
+        </w:numPr>
+        <w:bidi w:val="0"/>
+        <w:rPr>
+          <w:rFonts w:ascii="David" w:hAnsi="David" w:cs="David"/>
+          <w:sz w:val="24"/>
+          <w:szCs w:val="24"/>
+          <w:lang w:bidi="ar-SA"/>
+        </w:rPr>
+      </w:pPr>
+      <w:r>
+        <w:rPr>
+          <w:rFonts w:ascii="David" w:hAnsi="David" w:cs="David"/>
+          <w:sz w:val="24"/>
+          <w:szCs w:val="24"/>
+          <w:lang w:bidi="ar-SA"/>
+        </w:rPr>
+        <w:t xml:space="preserve">Offline </w:t>
+      </w:r>
+      <w:proofErr w:type="gramStart"/>
+      <w:r>
+        <w:rPr>
+          <w:rFonts w:ascii="David" w:hAnsi="David" w:cs="David"/>
+          <w:sz w:val="24"/>
+          <w:szCs w:val="24"/>
+          <w:lang w:bidi="ar-SA"/>
+        </w:rPr>
+        <w:t>caching</w:t>
+      </w:r>
+      <w:proofErr w:type="gramEnd"/>
+      <w:r>
+        <w:rPr>
+          <w:rFonts w:ascii="David" w:hAnsi="David" w:cs="David"/>
+          <w:sz w:val="24"/>
+          <w:szCs w:val="24"/>
+          <w:lang w:bidi="ar-SA"/>
+        </w:rPr>
+        <w:t xml:space="preserve"> and synchronization (</w:t>
+      </w:r>
+      <w:proofErr w:type="spellStart"/>
+      <w:r>
+        <w:rPr>
+          <w:rFonts w:ascii="David" w:hAnsi="David" w:cs="David"/>
+          <w:sz w:val="24"/>
+          <w:szCs w:val="24"/>
+          <w:lang w:bidi="ar-SA"/>
+        </w:rPr>
+        <w:t>offlineCache</w:t>
+      </w:r>
+      <w:proofErr w:type="spellEnd"/>
+      <w:r>
+        <w:rPr>
+          <w:rFonts w:ascii="David" w:hAnsi="David" w:cs="David"/>
+          <w:sz w:val="24"/>
+          <w:szCs w:val="24"/>
+          <w:lang w:bidi="ar-SA"/>
+        </w:rPr>
+        <w:t>)</w:t>
+      </w:r>
+    </w:p>
+    <w:p>
+      <w:pPr>
+        <w:pStyle w:val="a9"/>
+        <w:bidi w:val="0"/>
+        <w:ind w:left="360"/>
+        <w:rPr>
+          <w:rFonts w:ascii="David" w:hAnsi="David" w:cs="David"/>
+          <w:sz w:val="24"/>
+          <w:szCs w:val="24"/>
+          <w:lang w:bidi="ar-SA"/>
+        </w:rPr>
+      </w:pPr>
+      <w:r>
+        <w:rPr>
+          <w:rFonts w:ascii="David" w:hAnsi="David" w:cs="David"/>
+          <w:sz w:val="24"/>
+          <w:szCs w:val="24"/>
+          <w:lang w:bidi="ar-SA"/>
+        </w:rPr>
+        <w:t>This structure directly reflects the Low-Level Design decomposition.</w:t>
+      </w:r>
+    </w:p>
+    <w:p>
+      <w:pPr>
+        <w:pStyle w:val="2"/>
+        <w:bidi w:val="0"/>
+        <w:rPr>
+          <w:lang w:bidi="ar-SA"/>
+        </w:rPr>
+      </w:pPr>
+      <w:r>
+        <w:rPr>
+          <w:lang w:bidi="ar-SA"/>
+        </w:rPr>
+        <w:t>8.3 Configuration-Driven Behavior</w:t>
+      </w:r>
+    </w:p>
+    <w:p>
+      <w:pPr>
+        <w:pStyle w:val="a9"/>
+        <w:bidi w:val="0"/>
+        <w:ind w:left="360"/>
+        <w:rPr>
+          <w:rFonts w:ascii="David" w:hAnsi="David" w:cs="David"/>
+          <w:sz w:val="24"/>
+          <w:szCs w:val="24"/>
+          <w:lang w:bidi="ar-SA"/>
+        </w:rPr>
+      </w:pPr>
+      <w:r>
+        <w:rPr>
+          <w:rFonts w:ascii="David" w:hAnsi="David" w:cs="David"/>
+          <w:sz w:val="24"/>
+          <w:szCs w:val="24"/>
+          <w:lang w:bidi="ar-SA"/>
+        </w:rPr>
+        <w:t>System behavior is controlled through external configuration files (e.g., medical thresholds, trend parameters, debounce intervals). This allows runtime tuning of detection logic without code changes.</w:t>
+      </w:r>
+    </w:p>
+    <w:p>
+      <w:pPr>
+        <w:pStyle w:val="2"/>
+        <w:bidi w:val="0"/>
+        <w:rPr>
+          <w:lang w:bidi="ar-SA"/>
+        </w:rPr>
+      </w:pPr>
+      <w:r>
+        <w:rPr>
+          <w:lang w:bidi="ar-SA"/>
+        </w:rPr>
+        <w:t>8.4 Simulation and Testing Environment</w:t>
+      </w:r>
+    </w:p>
+    <w:p>
+      <w:pPr>
+        <w:pStyle w:val="a9"/>
+        <w:bidi w:val="0"/>
+        <w:ind w:left="360"/>
+        <w:rPr>
+          <w:rFonts w:ascii="David" w:hAnsi="David" w:cs="David"/>
+          <w:sz w:val="24"/>
+          <w:szCs w:val="24"/>
+          <w:lang w:bidi="ar-SA"/>
+        </w:rPr>
+      </w:pPr>
+      <w:r>
+        <w:rPr>
+          <w:rFonts w:ascii="David" w:hAnsi="David" w:cs="David"/>
+          <w:sz w:val="24"/>
+          <w:szCs w:val="24"/>
+          <w:lang w:bidi="ar-SA"/>
+        </w:rPr>
+        <w:t>A dedicated simulation component is used to inject synthetic measurement streams, simulate connectivity changes, and validate system behavior under both normal and degraded conditions.</w:t>
+      </w:r>
+    </w:p>
+    <w:p>
+      <w:pPr>
+        <w:pStyle w:val="a9"/>
+        <w:bidi w:val="0"/>
+        <w:ind w:left="360"/>
+        <w:rPr>
+          <w:sz w:val="24"/>
+          <w:szCs w:val="24"/>
+          <w:lang w:bidi="ar-SA"/>
+        </w:rPr>
+      </w:pPr>
+    </w:p>
+    <w:p>
+      <w:pPr>
+        <w:pStyle w:val="a9"/>
+        <w:bidi w:val="0"/>
+        <w:ind w:left="360"/>
+        <w:rPr>
+          <w:rFonts w:ascii="David" w:hAnsi="David" w:cs="David"/>
+          <w:sz w:val="24"/>
+          <w:szCs w:val="24"/>
+        </w:rPr>
+      </w:pPr>
+    </w:p>
+    <w:p>
+      <w:pPr>
+        <w:pStyle w:val="a9"/>
+        <w:bidi w:val="0"/>
+        <w:ind w:left="360"/>
+        <w:rPr>
+          <w:rFonts w:ascii="David" w:hAnsi="David" w:cs="David"/>
+          <w:sz w:val="24"/>
+          <w:szCs w:val="24"/>
+        </w:rPr>
+      </w:pPr>
+    </w:p>
+    <w:p>
+      <w:pPr>
+        <w:pStyle w:val="a9"/>
+        <w:bidi w:val="0"/>
+        <w:ind w:left="360"/>
+        <w:rPr>
+          <w:rFonts w:ascii="David" w:hAnsi="David" w:cs="David"/>
+          <w:sz w:val="24"/>
+          <w:szCs w:val="24"/>
+        </w:rPr>
+      </w:pPr>
+    </w:p>
+    <w:p>
+      <w:pPr>
+        <w:pStyle w:val="a9"/>
+        <w:bidi w:val="0"/>
+        <w:ind w:left="360"/>
+        <w:rPr>
+          <w:rFonts w:ascii="David" w:hAnsi="David" w:cs="David"/>
+          <w:sz w:val="24"/>
+          <w:szCs w:val="24"/>
+        </w:rPr>
+      </w:pPr>
+    </w:p>
+    <w:p>
+      <w:pPr>
+        <w:pStyle w:val="a9"/>
+        <w:bidi w:val="0"/>
+        <w:ind w:left="360"/>
+        <w:rPr>
+          <w:rFonts w:ascii="David" w:hAnsi="David" w:cs="David"/>
+          <w:sz w:val="24"/>
+          <w:szCs w:val="24"/>
+        </w:rPr>
+      </w:pPr>
+    </w:p>
+    <w:p>
+      <w:pPr>
+        <w:pStyle w:val="a9"/>
+        <w:bidi w:val="0"/>
+        <w:ind w:left="360"/>
+        <w:rPr>
+          <w:rFonts w:ascii="David" w:hAnsi="David" w:cs="David"/>
+          <w:sz w:val="24"/>
+          <w:szCs w:val="24"/>
+        </w:rPr>
+      </w:pPr>
+    </w:p>
+    <w:p>
+      <w:pPr>
+        <w:pStyle w:val="a9"/>
+        <w:bidi w:val="0"/>
+        <w:ind w:left="360"/>
+        <w:rPr>
+          <w:rFonts w:ascii="David" w:hAnsi="David" w:cs="David"/>
+          <w:sz w:val="24"/>
+          <w:szCs w:val="24"/>
+        </w:rPr>
+      </w:pPr>
+    </w:p>
+    <w:p>
+      <w:pPr>
+        <w:pStyle w:val="a9"/>
+        <w:bidi w:val="0"/>
+        <w:ind w:left="360"/>
+        <w:rPr>
+          <w:rFonts w:ascii="David" w:hAnsi="David" w:cs="David"/>
+          <w:sz w:val="24"/>
+          <w:szCs w:val="24"/>
+        </w:rPr>
+      </w:pPr>
+    </w:p>
+    <w:p>
+      <w:pPr>
+        <w:pStyle w:val="a9"/>
+        <w:bidi w:val="0"/>
+        <w:ind w:left="360"/>
+        <w:rPr>
+          <w:rFonts w:ascii="David" w:hAnsi="David" w:cs="David"/>
+          <w:sz w:val="24"/>
+          <w:szCs w:val="24"/>
+        </w:rPr>
+      </w:pPr>
+    </w:p>
+    <w:p>
+      <w:pPr>
+        <w:pStyle w:val="a9"/>
+        <w:bidi w:val="0"/>
+        <w:ind w:left="360"/>
+        <w:rPr>
+          <w:rFonts w:ascii="David" w:hAnsi="David" w:cs="David"/>
+          <w:sz w:val="24"/>
+          <w:szCs w:val="24"/>
+        </w:rPr>
+      </w:pPr>
+    </w:p>
+    <w:p>
+      <w:pPr>
+        <w:pStyle w:val="a9"/>
+        <w:bidi w:val="0"/>
+        <w:ind w:left="360"/>
+        <w:rPr>
+          <w:rFonts w:ascii="David" w:hAnsi="David" w:cs="David"/>
+          <w:sz w:val="24"/>
+          <w:szCs w:val="24"/>
+        </w:rPr>
+      </w:pPr>
+    </w:p>
+    <w:p>
+      <w:pPr>
+        <w:pStyle w:val="a9"/>
+        <w:bidi w:val="0"/>
+        <w:ind w:left="360"/>
+        <w:rPr>
+          <w:rFonts w:ascii="David" w:hAnsi="David" w:cs="David"/>
+          <w:sz w:val="24"/>
+          <w:szCs w:val="24"/>
+        </w:rPr>
+      </w:pPr>
+    </w:p>
+    <w:p>
+      <w:pPr>
+        <w:pStyle w:val="a9"/>
+        <w:bidi w:val="0"/>
+        <w:ind w:left="360"/>
+        <w:rPr>
+          <w:rFonts w:ascii="David" w:hAnsi="David" w:cs="David"/>
+          <w:sz w:val="24"/>
+          <w:szCs w:val="24"/>
+        </w:rPr>
+      </w:pPr>
+    </w:p>
+    <w:p>
+      <w:pPr>
+        <w:pStyle w:val="a9"/>
+        <w:bidi w:val="0"/>
+        <w:ind w:left="360"/>
+        <w:rPr>
+          <w:rFonts w:ascii="David" w:hAnsi="David" w:cs="David"/>
+          <w:sz w:val="24"/>
+          <w:szCs w:val="24"/>
+        </w:rPr>
+      </w:pPr>
+    </w:p>
+    <w:p>
+      <w:pPr>
+        <w:pStyle w:val="a9"/>
+        <w:bidi w:val="0"/>
+        <w:ind w:left="360"/>
+        <w:rPr>
+          <w:rFonts w:ascii="David" w:hAnsi="David" w:cs="David"/>
+          <w:sz w:val="24"/>
+          <w:szCs w:val="24"/>
+        </w:rPr>
+      </w:pPr>
     </w:p>
     <w:p>
       <w:pPr>
@@ -8634,6 +10975,7 @@
         <w:rPr>
           <w:highlight w:val="yellow"/>
         </w:rPr>
+        <w:lastRenderedPageBreak/>
         <w:t>Full validation report.</w:t>
       </w:r>
       <w:bookmarkEnd w:id="20"/>
@@ -8645,6 +10987,307 @@
           <w:rFonts w:ascii="David" w:hAnsi="David" w:cs="David"/>
           <w:sz w:val="24"/>
           <w:szCs w:val="24"/>
+        </w:rPr>
+      </w:pPr>
+    </w:p>
+    <w:p>
+      <w:pPr>
+        <w:bidi w:val="0"/>
+        <w:rPr>
+          <w:rFonts w:ascii="David" w:hAnsi="David" w:cs="David"/>
+          <w:sz w:val="24"/>
+          <w:szCs w:val="24"/>
+        </w:rPr>
+      </w:pPr>
+    </w:p>
+    <w:p>
+      <w:pPr>
+        <w:bidi w:val="0"/>
+        <w:rPr>
+          <w:rFonts w:ascii="David" w:hAnsi="David" w:cs="David"/>
+          <w:sz w:val="24"/>
+          <w:szCs w:val="24"/>
+        </w:rPr>
+      </w:pPr>
+    </w:p>
+    <w:p>
+      <w:pPr>
+        <w:bidi w:val="0"/>
+        <w:rPr>
+          <w:rFonts w:ascii="David" w:hAnsi="David" w:cs="David"/>
+          <w:sz w:val="24"/>
+          <w:szCs w:val="24"/>
+        </w:rPr>
+      </w:pPr>
+    </w:p>
+    <w:p>
+      <w:pPr>
+        <w:bidi w:val="0"/>
+        <w:rPr>
+          <w:rFonts w:ascii="David" w:hAnsi="David" w:cs="David"/>
+          <w:sz w:val="24"/>
+          <w:szCs w:val="24"/>
+        </w:rPr>
+      </w:pPr>
+    </w:p>
+    <w:p>
+      <w:pPr>
+        <w:bidi w:val="0"/>
+        <w:rPr>
+          <w:rFonts w:ascii="David" w:hAnsi="David" w:cs="David"/>
+          <w:sz w:val="24"/>
+          <w:szCs w:val="24"/>
+        </w:rPr>
+      </w:pPr>
+    </w:p>
+    <w:p>
+      <w:pPr>
+        <w:bidi w:val="0"/>
+        <w:rPr>
+          <w:rFonts w:ascii="David" w:hAnsi="David" w:cs="David"/>
+          <w:sz w:val="24"/>
+          <w:szCs w:val="24"/>
+        </w:rPr>
+      </w:pPr>
+    </w:p>
+    <w:p>
+      <w:pPr>
+        <w:bidi w:val="0"/>
+        <w:rPr>
+          <w:rFonts w:ascii="David" w:hAnsi="David" w:cs="David"/>
+          <w:sz w:val="24"/>
+          <w:szCs w:val="24"/>
+        </w:rPr>
+      </w:pPr>
+    </w:p>
+    <w:p>
+      <w:pPr>
+        <w:bidi w:val="0"/>
+        <w:rPr>
+          <w:rFonts w:ascii="David" w:hAnsi="David" w:cs="David"/>
+          <w:sz w:val="24"/>
+          <w:szCs w:val="24"/>
+        </w:rPr>
+      </w:pPr>
+    </w:p>
+    <w:p>
+      <w:pPr>
+        <w:bidi w:val="0"/>
+        <w:rPr>
+          <w:rFonts w:ascii="David" w:hAnsi="David" w:cs="David"/>
+          <w:sz w:val="24"/>
+          <w:szCs w:val="24"/>
+        </w:rPr>
+      </w:pPr>
+    </w:p>
+    <w:p>
+      <w:pPr>
+        <w:bidi w:val="0"/>
+        <w:rPr>
+          <w:rFonts w:ascii="David" w:hAnsi="David" w:cs="David"/>
+          <w:sz w:val="24"/>
+          <w:szCs w:val="24"/>
+        </w:rPr>
+      </w:pPr>
+    </w:p>
+    <w:p>
+      <w:pPr>
+        <w:bidi w:val="0"/>
+        <w:rPr>
+          <w:rFonts w:ascii="David" w:hAnsi="David" w:cs="David"/>
+          <w:sz w:val="24"/>
+          <w:szCs w:val="24"/>
+        </w:rPr>
+      </w:pPr>
+    </w:p>
+    <w:p>
+      <w:pPr>
+        <w:bidi w:val="0"/>
+        <w:rPr>
+          <w:rFonts w:ascii="David" w:hAnsi="David" w:cs="David"/>
+          <w:sz w:val="24"/>
+          <w:szCs w:val="24"/>
+        </w:rPr>
+      </w:pPr>
+    </w:p>
+    <w:p>
+      <w:pPr>
+        <w:bidi w:val="0"/>
+        <w:rPr>
+          <w:rFonts w:ascii="David" w:hAnsi="David" w:cs="David"/>
+          <w:sz w:val="24"/>
+          <w:szCs w:val="24"/>
+        </w:rPr>
+      </w:pPr>
+    </w:p>
+    <w:p>
+      <w:pPr>
+        <w:bidi w:val="0"/>
+        <w:rPr>
+          <w:rFonts w:ascii="David" w:hAnsi="David" w:cs="David"/>
+          <w:sz w:val="24"/>
+          <w:szCs w:val="24"/>
+        </w:rPr>
+      </w:pPr>
+    </w:p>
+    <w:p>
+      <w:pPr>
+        <w:bidi w:val="0"/>
+        <w:rPr>
+          <w:rFonts w:ascii="David" w:hAnsi="David" w:cs="David"/>
+          <w:sz w:val="24"/>
+          <w:szCs w:val="24"/>
+        </w:rPr>
+      </w:pPr>
+    </w:p>
+    <w:p>
+      <w:pPr>
+        <w:bidi w:val="0"/>
+        <w:rPr>
+          <w:rFonts w:ascii="David" w:hAnsi="David" w:cs="David"/>
+          <w:sz w:val="24"/>
+          <w:szCs w:val="24"/>
+        </w:rPr>
+      </w:pPr>
+    </w:p>
+    <w:p>
+      <w:pPr>
+        <w:bidi w:val="0"/>
+        <w:rPr>
+          <w:rFonts w:ascii="David" w:hAnsi="David" w:cs="David"/>
+          <w:sz w:val="24"/>
+          <w:szCs w:val="24"/>
+        </w:rPr>
+      </w:pPr>
+    </w:p>
+    <w:p>
+      <w:pPr>
+        <w:bidi w:val="0"/>
+        <w:rPr>
+          <w:rFonts w:ascii="David" w:hAnsi="David" w:cs="David"/>
+          <w:sz w:val="24"/>
+          <w:szCs w:val="24"/>
+        </w:rPr>
+      </w:pPr>
+    </w:p>
+    <w:p>
+      <w:pPr>
+        <w:bidi w:val="0"/>
+        <w:rPr>
+          <w:rFonts w:ascii="David" w:hAnsi="David" w:cs="David"/>
+          <w:sz w:val="24"/>
+          <w:szCs w:val="24"/>
+        </w:rPr>
+      </w:pPr>
+    </w:p>
+    <w:p>
+      <w:pPr>
+        <w:bidi w:val="0"/>
+        <w:rPr>
+          <w:rFonts w:ascii="David" w:hAnsi="David" w:cs="David"/>
+          <w:sz w:val="24"/>
+          <w:szCs w:val="24"/>
+        </w:rPr>
+      </w:pPr>
+    </w:p>
+    <w:p>
+      <w:pPr>
+        <w:bidi w:val="0"/>
+        <w:rPr>
+          <w:rFonts w:ascii="David" w:hAnsi="David" w:cs="David"/>
+          <w:sz w:val="24"/>
+          <w:szCs w:val="24"/>
+        </w:rPr>
+      </w:pPr>
+    </w:p>
+    <w:p>
+      <w:pPr>
+        <w:bidi w:val="0"/>
+        <w:rPr>
+          <w:rFonts w:ascii="David" w:hAnsi="David" w:cs="David"/>
+          <w:sz w:val="24"/>
+          <w:szCs w:val="24"/>
+        </w:rPr>
+      </w:pPr>
+    </w:p>
+    <w:p>
+      <w:pPr>
+        <w:bidi w:val="0"/>
+        <w:rPr>
+          <w:rFonts w:ascii="David" w:hAnsi="David" w:cs="David"/>
+          <w:sz w:val="24"/>
+          <w:szCs w:val="24"/>
+        </w:rPr>
+      </w:pPr>
+    </w:p>
+    <w:p>
+      <w:pPr>
+        <w:bidi w:val="0"/>
+        <w:rPr>
+          <w:rFonts w:ascii="David" w:hAnsi="David" w:cs="David"/>
+          <w:sz w:val="24"/>
+          <w:szCs w:val="24"/>
+        </w:rPr>
+      </w:pPr>
+    </w:p>
+    <w:p>
+      <w:pPr>
+        <w:bidi w:val="0"/>
+        <w:rPr>
+          <w:rFonts w:ascii="David" w:hAnsi="David" w:cs="David"/>
+          <w:sz w:val="24"/>
+          <w:szCs w:val="24"/>
+        </w:rPr>
+      </w:pPr>
+    </w:p>
+    <w:p>
+      <w:pPr>
+        <w:bidi w:val="0"/>
+        <w:rPr>
+          <w:rFonts w:ascii="David" w:hAnsi="David" w:cs="David"/>
+          <w:sz w:val="24"/>
+          <w:szCs w:val="24"/>
+        </w:rPr>
+      </w:pPr>
+    </w:p>
+    <w:p>
+      <w:pPr>
+        <w:bidi w:val="0"/>
+        <w:rPr>
+          <w:rFonts w:ascii="David" w:hAnsi="David" w:cs="David"/>
+          <w:sz w:val="24"/>
+          <w:szCs w:val="24"/>
+        </w:rPr>
+      </w:pPr>
+    </w:p>
+    <w:p>
+      <w:pPr>
+        <w:bidi w:val="0"/>
+        <w:rPr>
+          <w:rFonts w:ascii="David" w:hAnsi="David" w:cs="David"/>
+          <w:sz w:val="24"/>
+          <w:szCs w:val="24"/>
+        </w:rPr>
+      </w:pPr>
+    </w:p>
+    <w:p>
+      <w:pPr>
+        <w:bidi w:val="0"/>
+        <w:rPr>
+          <w:rFonts w:ascii="David" w:hAnsi="David" w:cs="David"/>
+          <w:sz w:val="24"/>
+          <w:szCs w:val="24"/>
+        </w:rPr>
+      </w:pPr>
+    </w:p>
+    <w:p>
+      <w:pPr>
+        <w:bidi w:val="0"/>
+        <w:rPr>
+          <w:rFonts w:ascii="David" w:hAnsi="David" w:cs="David" w:hint="cs"/>
+          <w:sz w:val="24"/>
+          <w:szCs w:val="24"/>
+          <w:rtl/>
         </w:rPr>
       </w:pPr>
     </w:p>
@@ -8660,13 +11303,172 @@
       </w:pPr>
       <w:bookmarkStart w:id="21" w:name="_Toc219838426"/>
       <w:r>
+        <w:lastRenderedPageBreak/>
         <w:t>Summary.</w:t>
       </w:r>
       <w:bookmarkEnd w:id="21"/>
     </w:p>
     <w:p>
       <w:pPr>
-        <w:pStyle w:val="a9"/>
+        <w:pStyle w:val="NormalWeb"/>
+      </w:pPr>
+      <w:r>
+        <w:t xml:space="preserve">This project presented the design and implementation of </w:t>
+      </w:r>
+      <w:r>
+        <w:rPr>
+          <w:rStyle w:val="af3"/>
+          <w:rFonts w:eastAsiaTheme="majorEastAsia"/>
+        </w:rPr>
+        <w:t>MedAlert</w:t>
+      </w:r>
+      <w:r>
+        <w:t>, a software-based medical monitoring system focused on real-time detection of physiological anomalies and reliable alerting in clinical environments. The system was designed using a structured software engineering approach, progressing from requirement analysis through architectural design, low-level design, and validation planning.</w:t>
+      </w:r>
+    </w:p>
+    <w:p>
+      <w:pPr>
+        <w:pStyle w:val="NormalWeb"/>
+      </w:pPr>
+      <w:r>
+        <w:t xml:space="preserve">A key contribution of this project is the emphasis on </w:t>
+      </w:r>
+      <w:r>
+        <w:rPr>
+          <w:rStyle w:val="af3"/>
+          <w:rFonts w:eastAsiaTheme="majorEastAsia"/>
+        </w:rPr>
+        <w:t>edge-level processing</w:t>
+      </w:r>
+      <w:r>
+        <w:t>, enabling early detection of abnormal conditions with low alert latency and continued operation during network disruptions. The system architecture clearly separates time-critical processing at the edge from centralized services responsible for data management, visualization, and system administration. This separation supports scalability, robustness, and maintainability.</w:t>
+      </w:r>
+    </w:p>
+    <w:p>
+      <w:pPr>
+        <w:pStyle w:val="NormalWeb"/>
+      </w:pPr>
+      <w:r>
+        <w:t xml:space="preserve">The Low-Level Design focused on the </w:t>
+      </w:r>
+      <w:r>
+        <w:rPr>
+          <w:rStyle w:val="af3"/>
+          <w:rFonts w:eastAsiaTheme="majorEastAsia"/>
+        </w:rPr>
+        <w:t>EdgeProcessor</w:t>
+      </w:r>
+      <w:r>
+        <w:t xml:space="preserve"> module, detailing its internal sub-modules, data structures, processing flows, and error-handling strategies. This design directly supports the functional and non-functional requirements defined in the SRS, including reliability, offline operation, and reduction of false alerts. Validation planning and simulation-based testing demonstrate how the </w:t>
+      </w:r>
+      <w:proofErr w:type="gramStart"/>
+      <w:r>
+        <w:t>system</w:t>
+      </w:r>
+      <w:proofErr w:type="gramEnd"/>
+      <w:r>
+        <w:t xml:space="preserve"> behavior can be evaluated under both normal and degraded operating conditions.</w:t>
+      </w:r>
+    </w:p>
+    <w:p>
+      <w:pPr>
+        <w:pStyle w:val="NormalWeb"/>
+      </w:pPr>
+      <w:r>
+        <w:t>While the current implementation provides a solid foundation, several directions for future work remain. These include integration with real medical devices, deployment on constrained edge hardware, extension of anomaly detection algorithms using adaptive or learning-based techniques, and enhanced security and privacy mechanisms. In addition, large-scale clinical evaluation would be required to assess system performance in real-world healthcare settings.</w:t>
+      </w:r>
+    </w:p>
+    <w:p>
+      <w:pPr>
+        <w:pStyle w:val="NormalWeb"/>
+      </w:pPr>
+      <w:r>
+        <w:t>Overall, MedAlert demonstrates how systematic software engineering methods can be applied to the design of a safety-critical, real-time monitoring system, bridging the gap between conceptual design and practical implementation.</w:t>
+      </w:r>
+    </w:p>
+    <w:p>
+      <w:pPr>
+        <w:bidi w:val="0"/>
+        <w:rPr>
+          <w:sz w:val="24"/>
+          <w:szCs w:val="24"/>
+          <w:lang w:bidi="ar-SA"/>
+        </w:rPr>
+      </w:pPr>
+    </w:p>
+    <w:p>
+      <w:pPr>
+        <w:bidi w:val="0"/>
+        <w:rPr>
+          <w:rFonts w:ascii="David" w:hAnsi="David" w:cs="David"/>
+          <w:sz w:val="24"/>
+          <w:szCs w:val="24"/>
+        </w:rPr>
+      </w:pPr>
+    </w:p>
+    <w:p>
+      <w:pPr>
+        <w:bidi w:val="0"/>
+        <w:rPr>
+          <w:rFonts w:ascii="David" w:hAnsi="David" w:cs="David"/>
+          <w:sz w:val="24"/>
+          <w:szCs w:val="24"/>
+        </w:rPr>
+      </w:pPr>
+    </w:p>
+    <w:p>
+      <w:pPr>
+        <w:bidi w:val="0"/>
+        <w:rPr>
+          <w:rFonts w:ascii="David" w:hAnsi="David" w:cs="David"/>
+          <w:sz w:val="24"/>
+          <w:szCs w:val="24"/>
+        </w:rPr>
+      </w:pPr>
+    </w:p>
+    <w:p>
+      <w:pPr>
+        <w:bidi w:val="0"/>
+        <w:rPr>
+          <w:rFonts w:ascii="David" w:hAnsi="David" w:cs="David"/>
+          <w:sz w:val="24"/>
+          <w:szCs w:val="24"/>
+        </w:rPr>
+      </w:pPr>
+    </w:p>
+    <w:p>
+      <w:pPr>
+        <w:bidi w:val="0"/>
+        <w:rPr>
+          <w:rFonts w:ascii="David" w:hAnsi="David" w:cs="David"/>
+          <w:sz w:val="24"/>
+          <w:szCs w:val="24"/>
+        </w:rPr>
+      </w:pPr>
+    </w:p>
+    <w:p>
+      <w:pPr>
+        <w:bidi w:val="0"/>
+        <w:rPr>
+          <w:rFonts w:ascii="David" w:hAnsi="David" w:cs="David"/>
+          <w:sz w:val="24"/>
+          <w:szCs w:val="24"/>
+        </w:rPr>
+      </w:pPr>
+    </w:p>
+    <w:p>
+      <w:pPr>
+        <w:bidi w:val="0"/>
+        <w:rPr>
+          <w:rFonts w:ascii="David" w:hAnsi="David" w:cs="David"/>
+          <w:sz w:val="24"/>
+          <w:szCs w:val="24"/>
+        </w:rPr>
+      </w:pPr>
+    </w:p>
+    <w:p>
+      <w:pPr>
+        <w:bidi w:val="0"/>
         <w:rPr>
           <w:rFonts w:ascii="David" w:hAnsi="David" w:cs="David"/>
           <w:sz w:val="24"/>
@@ -8693,9 +11495,16 @@
         </w:numPr>
         <w:bidi w:val="0"/>
         <w:jc w:val="left"/>
+        <w:rPr>
+          <w:highlight w:val="yellow"/>
+        </w:rPr>
       </w:pPr>
       <w:bookmarkStart w:id="22" w:name="_Toc219838427"/>
       <w:r>
+        <w:rPr>
+          <w:highlight w:val="yellow"/>
+        </w:rPr>
+        <w:lastRenderedPageBreak/>
         <w:t>Documentation.</w:t>
       </w:r>
       <w:bookmarkEnd w:id="22"/>
@@ -8711,8 +11520,8 @@
       </w:pPr>
     </w:p>
     <w:sectPr>
-      <w:headerReference w:type="default" r:id="rId10"/>
-      <w:footerReference w:type="default" r:id="rId11"/>
+      <w:headerReference w:type="default" r:id="rId13"/>
+      <w:footerReference w:type="default" r:id="rId14"/>
       <w:pgSz w:w="11906" w:h="16838"/>
       <w:pgMar w:top="1440" w:right="1800" w:bottom="1440" w:left="1800" w:header="708" w:footer="708" w:gutter="0"/>
       <w:cols w:space="708"/>
@@ -9236,9 +12045,9 @@
     </w:lvl>
   </w:abstractNum>
   <w:abstractNum w:abstractNumId="1" w15:restartNumberingAfterBreak="0">
-    <w:nsid w:val="183606F3"/>
+    <w:nsid w:val="0D2E5D50"/>
     <w:multiLevelType w:val="multilevel"/>
-    <w:tmpl w:val="8A3E1442"/>
+    <w:tmpl w:val="2AE61F38"/>
     <w:lvl w:ilvl="0">
       <w:start w:val="1"/>
       <w:numFmt w:val="bullet"/>
@@ -9385,6 +12194,453 @@
     </w:lvl>
   </w:abstractNum>
   <w:abstractNum w:abstractNumId="2" w15:restartNumberingAfterBreak="0">
+    <w:nsid w:val="143C0558"/>
+    <w:multiLevelType w:val="multilevel"/>
+    <w:tmpl w:val="4DDC5552"/>
+    <w:lvl w:ilvl="0">
+      <w:start w:val="1"/>
+      <w:numFmt w:val="bullet"/>
+      <w:lvlText w:val=""/>
+      <w:lvlJc w:val="left"/>
+      <w:pPr>
+        <w:tabs>
+          <w:tab w:val="num" w:pos="720"/>
+        </w:tabs>
+        <w:ind w:left="720" w:hanging="360"/>
+      </w:pPr>
+      <w:rPr>
+        <w:rFonts w:ascii="Symbol" w:hAnsi="Symbol" w:hint="default"/>
+        <w:sz w:val="20"/>
+      </w:rPr>
+    </w:lvl>
+    <w:lvl w:ilvl="1" w:tentative="1">
+      <w:start w:val="1"/>
+      <w:numFmt w:val="bullet"/>
+      <w:lvlText w:val="o"/>
+      <w:lvlJc w:val="left"/>
+      <w:pPr>
+        <w:tabs>
+          <w:tab w:val="num" w:pos="1440"/>
+        </w:tabs>
+        <w:ind w:left="1440" w:hanging="360"/>
+      </w:pPr>
+      <w:rPr>
+        <w:rFonts w:ascii="Courier New" w:hAnsi="Courier New" w:hint="default"/>
+        <w:sz w:val="20"/>
+      </w:rPr>
+    </w:lvl>
+    <w:lvl w:ilvl="2" w:tentative="1">
+      <w:start w:val="1"/>
+      <w:numFmt w:val="bullet"/>
+      <w:lvlText w:val=""/>
+      <w:lvlJc w:val="left"/>
+      <w:pPr>
+        <w:tabs>
+          <w:tab w:val="num" w:pos="2160"/>
+        </w:tabs>
+        <w:ind w:left="2160" w:hanging="360"/>
+      </w:pPr>
+      <w:rPr>
+        <w:rFonts w:ascii="Wingdings" w:hAnsi="Wingdings" w:hint="default"/>
+        <w:sz w:val="20"/>
+      </w:rPr>
+    </w:lvl>
+    <w:lvl w:ilvl="3" w:tentative="1">
+      <w:start w:val="1"/>
+      <w:numFmt w:val="bullet"/>
+      <w:lvlText w:val=""/>
+      <w:lvlJc w:val="left"/>
+      <w:pPr>
+        <w:tabs>
+          <w:tab w:val="num" w:pos="2880"/>
+        </w:tabs>
+        <w:ind w:left="2880" w:hanging="360"/>
+      </w:pPr>
+      <w:rPr>
+        <w:rFonts w:ascii="Wingdings" w:hAnsi="Wingdings" w:hint="default"/>
+        <w:sz w:val="20"/>
+      </w:rPr>
+    </w:lvl>
+    <w:lvl w:ilvl="4" w:tentative="1">
+      <w:start w:val="1"/>
+      <w:numFmt w:val="bullet"/>
+      <w:lvlText w:val=""/>
+      <w:lvlJc w:val="left"/>
+      <w:pPr>
+        <w:tabs>
+          <w:tab w:val="num" w:pos="3600"/>
+        </w:tabs>
+        <w:ind w:left="3600" w:hanging="360"/>
+      </w:pPr>
+      <w:rPr>
+        <w:rFonts w:ascii="Wingdings" w:hAnsi="Wingdings" w:hint="default"/>
+        <w:sz w:val="20"/>
+      </w:rPr>
+    </w:lvl>
+    <w:lvl w:ilvl="5" w:tentative="1">
+      <w:start w:val="1"/>
+      <w:numFmt w:val="bullet"/>
+      <w:lvlText w:val=""/>
+      <w:lvlJc w:val="left"/>
+      <w:pPr>
+        <w:tabs>
+          <w:tab w:val="num" w:pos="4320"/>
+        </w:tabs>
+        <w:ind w:left="4320" w:hanging="360"/>
+      </w:pPr>
+      <w:rPr>
+        <w:rFonts w:ascii="Wingdings" w:hAnsi="Wingdings" w:hint="default"/>
+        <w:sz w:val="20"/>
+      </w:rPr>
+    </w:lvl>
+    <w:lvl w:ilvl="6" w:tentative="1">
+      <w:start w:val="1"/>
+      <w:numFmt w:val="bullet"/>
+      <w:lvlText w:val=""/>
+      <w:lvlJc w:val="left"/>
+      <w:pPr>
+        <w:tabs>
+          <w:tab w:val="num" w:pos="5040"/>
+        </w:tabs>
+        <w:ind w:left="5040" w:hanging="360"/>
+      </w:pPr>
+      <w:rPr>
+        <w:rFonts w:ascii="Wingdings" w:hAnsi="Wingdings" w:hint="default"/>
+        <w:sz w:val="20"/>
+      </w:rPr>
+    </w:lvl>
+    <w:lvl w:ilvl="7" w:tentative="1">
+      <w:start w:val="1"/>
+      <w:numFmt w:val="bullet"/>
+      <w:lvlText w:val=""/>
+      <w:lvlJc w:val="left"/>
+      <w:pPr>
+        <w:tabs>
+          <w:tab w:val="num" w:pos="5760"/>
+        </w:tabs>
+        <w:ind w:left="5760" w:hanging="360"/>
+      </w:pPr>
+      <w:rPr>
+        <w:rFonts w:ascii="Wingdings" w:hAnsi="Wingdings" w:hint="default"/>
+        <w:sz w:val="20"/>
+      </w:rPr>
+    </w:lvl>
+    <w:lvl w:ilvl="8" w:tentative="1">
+      <w:start w:val="1"/>
+      <w:numFmt w:val="bullet"/>
+      <w:lvlText w:val=""/>
+      <w:lvlJc w:val="left"/>
+      <w:pPr>
+        <w:tabs>
+          <w:tab w:val="num" w:pos="6480"/>
+        </w:tabs>
+        <w:ind w:left="6480" w:hanging="360"/>
+      </w:pPr>
+      <w:rPr>
+        <w:rFonts w:ascii="Wingdings" w:hAnsi="Wingdings" w:hint="default"/>
+        <w:sz w:val="20"/>
+      </w:rPr>
+    </w:lvl>
+  </w:abstractNum>
+  <w:abstractNum w:abstractNumId="3" w15:restartNumberingAfterBreak="0">
+    <w:nsid w:val="183606F3"/>
+    <w:multiLevelType w:val="multilevel"/>
+    <w:tmpl w:val="8A3E1442"/>
+    <w:lvl w:ilvl="0">
+      <w:start w:val="1"/>
+      <w:numFmt w:val="bullet"/>
+      <w:lvlText w:val=""/>
+      <w:lvlJc w:val="left"/>
+      <w:pPr>
+        <w:tabs>
+          <w:tab w:val="num" w:pos="720"/>
+        </w:tabs>
+        <w:ind w:left="720" w:hanging="360"/>
+      </w:pPr>
+      <w:rPr>
+        <w:rFonts w:ascii="Symbol" w:hAnsi="Symbol" w:hint="default"/>
+        <w:sz w:val="20"/>
+      </w:rPr>
+    </w:lvl>
+    <w:lvl w:ilvl="1" w:tentative="1">
+      <w:start w:val="1"/>
+      <w:numFmt w:val="bullet"/>
+      <w:lvlText w:val="o"/>
+      <w:lvlJc w:val="left"/>
+      <w:pPr>
+        <w:tabs>
+          <w:tab w:val="num" w:pos="1440"/>
+        </w:tabs>
+        <w:ind w:left="1440" w:hanging="360"/>
+      </w:pPr>
+      <w:rPr>
+        <w:rFonts w:ascii="Courier New" w:hAnsi="Courier New" w:hint="default"/>
+        <w:sz w:val="20"/>
+      </w:rPr>
+    </w:lvl>
+    <w:lvl w:ilvl="2" w:tentative="1">
+      <w:start w:val="1"/>
+      <w:numFmt w:val="bullet"/>
+      <w:lvlText w:val=""/>
+      <w:lvlJc w:val="left"/>
+      <w:pPr>
+        <w:tabs>
+          <w:tab w:val="num" w:pos="2160"/>
+        </w:tabs>
+        <w:ind w:left="2160" w:hanging="360"/>
+      </w:pPr>
+      <w:rPr>
+        <w:rFonts w:ascii="Wingdings" w:hAnsi="Wingdings" w:hint="default"/>
+        <w:sz w:val="20"/>
+      </w:rPr>
+    </w:lvl>
+    <w:lvl w:ilvl="3" w:tentative="1">
+      <w:start w:val="1"/>
+      <w:numFmt w:val="bullet"/>
+      <w:lvlText w:val=""/>
+      <w:lvlJc w:val="left"/>
+      <w:pPr>
+        <w:tabs>
+          <w:tab w:val="num" w:pos="2880"/>
+        </w:tabs>
+        <w:ind w:left="2880" w:hanging="360"/>
+      </w:pPr>
+      <w:rPr>
+        <w:rFonts w:ascii="Wingdings" w:hAnsi="Wingdings" w:hint="default"/>
+        <w:sz w:val="20"/>
+      </w:rPr>
+    </w:lvl>
+    <w:lvl w:ilvl="4" w:tentative="1">
+      <w:start w:val="1"/>
+      <w:numFmt w:val="bullet"/>
+      <w:lvlText w:val=""/>
+      <w:lvlJc w:val="left"/>
+      <w:pPr>
+        <w:tabs>
+          <w:tab w:val="num" w:pos="3600"/>
+        </w:tabs>
+        <w:ind w:left="3600" w:hanging="360"/>
+      </w:pPr>
+      <w:rPr>
+        <w:rFonts w:ascii="Wingdings" w:hAnsi="Wingdings" w:hint="default"/>
+        <w:sz w:val="20"/>
+      </w:rPr>
+    </w:lvl>
+    <w:lvl w:ilvl="5" w:tentative="1">
+      <w:start w:val="1"/>
+      <w:numFmt w:val="bullet"/>
+      <w:lvlText w:val=""/>
+      <w:lvlJc w:val="left"/>
+      <w:pPr>
+        <w:tabs>
+          <w:tab w:val="num" w:pos="4320"/>
+        </w:tabs>
+        <w:ind w:left="4320" w:hanging="360"/>
+      </w:pPr>
+      <w:rPr>
+        <w:rFonts w:ascii="Wingdings" w:hAnsi="Wingdings" w:hint="default"/>
+        <w:sz w:val="20"/>
+      </w:rPr>
+    </w:lvl>
+    <w:lvl w:ilvl="6" w:tentative="1">
+      <w:start w:val="1"/>
+      <w:numFmt w:val="bullet"/>
+      <w:lvlText w:val=""/>
+      <w:lvlJc w:val="left"/>
+      <w:pPr>
+        <w:tabs>
+          <w:tab w:val="num" w:pos="5040"/>
+        </w:tabs>
+        <w:ind w:left="5040" w:hanging="360"/>
+      </w:pPr>
+      <w:rPr>
+        <w:rFonts w:ascii="Wingdings" w:hAnsi="Wingdings" w:hint="default"/>
+        <w:sz w:val="20"/>
+      </w:rPr>
+    </w:lvl>
+    <w:lvl w:ilvl="7" w:tentative="1">
+      <w:start w:val="1"/>
+      <w:numFmt w:val="bullet"/>
+      <w:lvlText w:val=""/>
+      <w:lvlJc w:val="left"/>
+      <w:pPr>
+        <w:tabs>
+          <w:tab w:val="num" w:pos="5760"/>
+        </w:tabs>
+        <w:ind w:left="5760" w:hanging="360"/>
+      </w:pPr>
+      <w:rPr>
+        <w:rFonts w:ascii="Wingdings" w:hAnsi="Wingdings" w:hint="default"/>
+        <w:sz w:val="20"/>
+      </w:rPr>
+    </w:lvl>
+    <w:lvl w:ilvl="8" w:tentative="1">
+      <w:start w:val="1"/>
+      <w:numFmt w:val="bullet"/>
+      <w:lvlText w:val=""/>
+      <w:lvlJc w:val="left"/>
+      <w:pPr>
+        <w:tabs>
+          <w:tab w:val="num" w:pos="6480"/>
+        </w:tabs>
+        <w:ind w:left="6480" w:hanging="360"/>
+      </w:pPr>
+      <w:rPr>
+        <w:rFonts w:ascii="Wingdings" w:hAnsi="Wingdings" w:hint="default"/>
+        <w:sz w:val="20"/>
+      </w:rPr>
+    </w:lvl>
+  </w:abstractNum>
+  <w:abstractNum w:abstractNumId="4" w15:restartNumberingAfterBreak="0">
+    <w:nsid w:val="18A93C6C"/>
+    <w:multiLevelType w:val="multilevel"/>
+    <w:tmpl w:val="89BE9FA2"/>
+    <w:lvl w:ilvl="0">
+      <w:start w:val="1"/>
+      <w:numFmt w:val="bullet"/>
+      <w:lvlText w:val=""/>
+      <w:lvlJc w:val="left"/>
+      <w:pPr>
+        <w:tabs>
+          <w:tab w:val="num" w:pos="720"/>
+        </w:tabs>
+        <w:ind w:left="720" w:hanging="360"/>
+      </w:pPr>
+      <w:rPr>
+        <w:rFonts w:ascii="Symbol" w:hAnsi="Symbol" w:hint="default"/>
+        <w:sz w:val="20"/>
+      </w:rPr>
+    </w:lvl>
+    <w:lvl w:ilvl="1" w:tentative="1">
+      <w:start w:val="1"/>
+      <w:numFmt w:val="bullet"/>
+      <w:lvlText w:val="o"/>
+      <w:lvlJc w:val="left"/>
+      <w:pPr>
+        <w:tabs>
+          <w:tab w:val="num" w:pos="1440"/>
+        </w:tabs>
+        <w:ind w:left="1440" w:hanging="360"/>
+      </w:pPr>
+      <w:rPr>
+        <w:rFonts w:ascii="Courier New" w:hAnsi="Courier New" w:hint="default"/>
+        <w:sz w:val="20"/>
+      </w:rPr>
+    </w:lvl>
+    <w:lvl w:ilvl="2" w:tentative="1">
+      <w:start w:val="1"/>
+      <w:numFmt w:val="bullet"/>
+      <w:lvlText w:val=""/>
+      <w:lvlJc w:val="left"/>
+      <w:pPr>
+        <w:tabs>
+          <w:tab w:val="num" w:pos="2160"/>
+        </w:tabs>
+        <w:ind w:left="2160" w:hanging="360"/>
+      </w:pPr>
+      <w:rPr>
+        <w:rFonts w:ascii="Wingdings" w:hAnsi="Wingdings" w:hint="default"/>
+        <w:sz w:val="20"/>
+      </w:rPr>
+    </w:lvl>
+    <w:lvl w:ilvl="3" w:tentative="1">
+      <w:start w:val="1"/>
+      <w:numFmt w:val="bullet"/>
+      <w:lvlText w:val=""/>
+      <w:lvlJc w:val="left"/>
+      <w:pPr>
+        <w:tabs>
+          <w:tab w:val="num" w:pos="2880"/>
+        </w:tabs>
+        <w:ind w:left="2880" w:hanging="360"/>
+      </w:pPr>
+      <w:rPr>
+        <w:rFonts w:ascii="Wingdings" w:hAnsi="Wingdings" w:hint="default"/>
+        <w:sz w:val="20"/>
+      </w:rPr>
+    </w:lvl>
+    <w:lvl w:ilvl="4" w:tentative="1">
+      <w:start w:val="1"/>
+      <w:numFmt w:val="bullet"/>
+      <w:lvlText w:val=""/>
+      <w:lvlJc w:val="left"/>
+      <w:pPr>
+        <w:tabs>
+          <w:tab w:val="num" w:pos="3600"/>
+        </w:tabs>
+        <w:ind w:left="3600" w:hanging="360"/>
+      </w:pPr>
+      <w:rPr>
+        <w:rFonts w:ascii="Wingdings" w:hAnsi="Wingdings" w:hint="default"/>
+        <w:sz w:val="20"/>
+      </w:rPr>
+    </w:lvl>
+    <w:lvl w:ilvl="5" w:tentative="1">
+      <w:start w:val="1"/>
+      <w:numFmt w:val="bullet"/>
+      <w:lvlText w:val=""/>
+      <w:lvlJc w:val="left"/>
+      <w:pPr>
+        <w:tabs>
+          <w:tab w:val="num" w:pos="4320"/>
+        </w:tabs>
+        <w:ind w:left="4320" w:hanging="360"/>
+      </w:pPr>
+      <w:rPr>
+        <w:rFonts w:ascii="Wingdings" w:hAnsi="Wingdings" w:hint="default"/>
+        <w:sz w:val="20"/>
+      </w:rPr>
+    </w:lvl>
+    <w:lvl w:ilvl="6" w:tentative="1">
+      <w:start w:val="1"/>
+      <w:numFmt w:val="bullet"/>
+      <w:lvlText w:val=""/>
+      <w:lvlJc w:val="left"/>
+      <w:pPr>
+        <w:tabs>
+          <w:tab w:val="num" w:pos="5040"/>
+        </w:tabs>
+        <w:ind w:left="5040" w:hanging="360"/>
+      </w:pPr>
+      <w:rPr>
+        <w:rFonts w:ascii="Wingdings" w:hAnsi="Wingdings" w:hint="default"/>
+        <w:sz w:val="20"/>
+      </w:rPr>
+    </w:lvl>
+    <w:lvl w:ilvl="7" w:tentative="1">
+      <w:start w:val="1"/>
+      <w:numFmt w:val="bullet"/>
+      <w:lvlText w:val=""/>
+      <w:lvlJc w:val="left"/>
+      <w:pPr>
+        <w:tabs>
+          <w:tab w:val="num" w:pos="5760"/>
+        </w:tabs>
+        <w:ind w:left="5760" w:hanging="360"/>
+      </w:pPr>
+      <w:rPr>
+        <w:rFonts w:ascii="Wingdings" w:hAnsi="Wingdings" w:hint="default"/>
+        <w:sz w:val="20"/>
+      </w:rPr>
+    </w:lvl>
+    <w:lvl w:ilvl="8" w:tentative="1">
+      <w:start w:val="1"/>
+      <w:numFmt w:val="bullet"/>
+      <w:lvlText w:val=""/>
+      <w:lvlJc w:val="left"/>
+      <w:pPr>
+        <w:tabs>
+          <w:tab w:val="num" w:pos="6480"/>
+        </w:tabs>
+        <w:ind w:left="6480" w:hanging="360"/>
+      </w:pPr>
+      <w:rPr>
+        <w:rFonts w:ascii="Wingdings" w:hAnsi="Wingdings" w:hint="default"/>
+        <w:sz w:val="20"/>
+      </w:rPr>
+    </w:lvl>
+  </w:abstractNum>
+  <w:abstractNum w:abstractNumId="5" w15:restartNumberingAfterBreak="0">
     <w:nsid w:val="2C381516"/>
     <w:multiLevelType w:val="multilevel"/>
     <w:tmpl w:val="4FE4395E"/>
@@ -9476,7 +12732,7 @@
       </w:pPr>
     </w:lvl>
   </w:abstractNum>
-  <w:abstractNum w:abstractNumId="3" w15:restartNumberingAfterBreak="0">
+  <w:abstractNum w:abstractNumId="6" w15:restartNumberingAfterBreak="0">
     <w:nsid w:val="2C683B34"/>
     <w:multiLevelType w:val="multilevel"/>
     <w:tmpl w:val="F166679E"/>
@@ -9625,7 +12881,7 @@
       </w:rPr>
     </w:lvl>
   </w:abstractNum>
-  <w:abstractNum w:abstractNumId="4" w15:restartNumberingAfterBreak="0">
+  <w:abstractNum w:abstractNumId="7" w15:restartNumberingAfterBreak="0">
     <w:nsid w:val="35DC7501"/>
     <w:multiLevelType w:val="multilevel"/>
     <w:tmpl w:val="D65E9426"/>
@@ -9720,7 +12976,156 @@
       </w:pPr>
     </w:lvl>
   </w:abstractNum>
-  <w:abstractNum w:abstractNumId="5" w15:restartNumberingAfterBreak="0">
+  <w:abstractNum w:abstractNumId="8" w15:restartNumberingAfterBreak="0">
+    <w:nsid w:val="39E543C6"/>
+    <w:multiLevelType w:val="multilevel"/>
+    <w:tmpl w:val="81B20C22"/>
+    <w:lvl w:ilvl="0">
+      <w:start w:val="1"/>
+      <w:numFmt w:val="bullet"/>
+      <w:lvlText w:val=""/>
+      <w:lvlJc w:val="left"/>
+      <w:pPr>
+        <w:tabs>
+          <w:tab w:val="num" w:pos="720"/>
+        </w:tabs>
+        <w:ind w:left="720" w:hanging="360"/>
+      </w:pPr>
+      <w:rPr>
+        <w:rFonts w:ascii="Symbol" w:hAnsi="Symbol" w:hint="default"/>
+        <w:sz w:val="20"/>
+      </w:rPr>
+    </w:lvl>
+    <w:lvl w:ilvl="1" w:tentative="1">
+      <w:start w:val="1"/>
+      <w:numFmt w:val="bullet"/>
+      <w:lvlText w:val="o"/>
+      <w:lvlJc w:val="left"/>
+      <w:pPr>
+        <w:tabs>
+          <w:tab w:val="num" w:pos="1440"/>
+        </w:tabs>
+        <w:ind w:left="1440" w:hanging="360"/>
+      </w:pPr>
+      <w:rPr>
+        <w:rFonts w:ascii="Courier New" w:hAnsi="Courier New" w:hint="default"/>
+        <w:sz w:val="20"/>
+      </w:rPr>
+    </w:lvl>
+    <w:lvl w:ilvl="2" w:tentative="1">
+      <w:start w:val="1"/>
+      <w:numFmt w:val="bullet"/>
+      <w:lvlText w:val=""/>
+      <w:lvlJc w:val="left"/>
+      <w:pPr>
+        <w:tabs>
+          <w:tab w:val="num" w:pos="2160"/>
+        </w:tabs>
+        <w:ind w:left="2160" w:hanging="360"/>
+      </w:pPr>
+      <w:rPr>
+        <w:rFonts w:ascii="Wingdings" w:hAnsi="Wingdings" w:hint="default"/>
+        <w:sz w:val="20"/>
+      </w:rPr>
+    </w:lvl>
+    <w:lvl w:ilvl="3" w:tentative="1">
+      <w:start w:val="1"/>
+      <w:numFmt w:val="bullet"/>
+      <w:lvlText w:val=""/>
+      <w:lvlJc w:val="left"/>
+      <w:pPr>
+        <w:tabs>
+          <w:tab w:val="num" w:pos="2880"/>
+        </w:tabs>
+        <w:ind w:left="2880" w:hanging="360"/>
+      </w:pPr>
+      <w:rPr>
+        <w:rFonts w:ascii="Wingdings" w:hAnsi="Wingdings" w:hint="default"/>
+        <w:sz w:val="20"/>
+      </w:rPr>
+    </w:lvl>
+    <w:lvl w:ilvl="4" w:tentative="1">
+      <w:start w:val="1"/>
+      <w:numFmt w:val="bullet"/>
+      <w:lvlText w:val=""/>
+      <w:lvlJc w:val="left"/>
+      <w:pPr>
+        <w:tabs>
+          <w:tab w:val="num" w:pos="3600"/>
+        </w:tabs>
+        <w:ind w:left="3600" w:hanging="360"/>
+      </w:pPr>
+      <w:rPr>
+        <w:rFonts w:ascii="Wingdings" w:hAnsi="Wingdings" w:hint="default"/>
+        <w:sz w:val="20"/>
+      </w:rPr>
+    </w:lvl>
+    <w:lvl w:ilvl="5" w:tentative="1">
+      <w:start w:val="1"/>
+      <w:numFmt w:val="bullet"/>
+      <w:lvlText w:val=""/>
+      <w:lvlJc w:val="left"/>
+      <w:pPr>
+        <w:tabs>
+          <w:tab w:val="num" w:pos="4320"/>
+        </w:tabs>
+        <w:ind w:left="4320" w:hanging="360"/>
+      </w:pPr>
+      <w:rPr>
+        <w:rFonts w:ascii="Wingdings" w:hAnsi="Wingdings" w:hint="default"/>
+        <w:sz w:val="20"/>
+      </w:rPr>
+    </w:lvl>
+    <w:lvl w:ilvl="6" w:tentative="1">
+      <w:start w:val="1"/>
+      <w:numFmt w:val="bullet"/>
+      <w:lvlText w:val=""/>
+      <w:lvlJc w:val="left"/>
+      <w:pPr>
+        <w:tabs>
+          <w:tab w:val="num" w:pos="5040"/>
+        </w:tabs>
+        <w:ind w:left="5040" w:hanging="360"/>
+      </w:pPr>
+      <w:rPr>
+        <w:rFonts w:ascii="Wingdings" w:hAnsi="Wingdings" w:hint="default"/>
+        <w:sz w:val="20"/>
+      </w:rPr>
+    </w:lvl>
+    <w:lvl w:ilvl="7" w:tentative="1">
+      <w:start w:val="1"/>
+      <w:numFmt w:val="bullet"/>
+      <w:lvlText w:val=""/>
+      <w:lvlJc w:val="left"/>
+      <w:pPr>
+        <w:tabs>
+          <w:tab w:val="num" w:pos="5760"/>
+        </w:tabs>
+        <w:ind w:left="5760" w:hanging="360"/>
+      </w:pPr>
+      <w:rPr>
+        <w:rFonts w:ascii="Wingdings" w:hAnsi="Wingdings" w:hint="default"/>
+        <w:sz w:val="20"/>
+      </w:rPr>
+    </w:lvl>
+    <w:lvl w:ilvl="8" w:tentative="1">
+      <w:start w:val="1"/>
+      <w:numFmt w:val="bullet"/>
+      <w:lvlText w:val=""/>
+      <w:lvlJc w:val="left"/>
+      <w:pPr>
+        <w:tabs>
+          <w:tab w:val="num" w:pos="6480"/>
+        </w:tabs>
+        <w:ind w:left="6480" w:hanging="360"/>
+      </w:pPr>
+      <w:rPr>
+        <w:rFonts w:ascii="Wingdings" w:hAnsi="Wingdings" w:hint="default"/>
+        <w:sz w:val="20"/>
+      </w:rPr>
+    </w:lvl>
+  </w:abstractNum>
+  <w:abstractNum w:abstractNumId="9" w15:restartNumberingAfterBreak="0">
     <w:nsid w:val="3BB673DA"/>
     <w:multiLevelType w:val="hybridMultilevel"/>
     <w:tmpl w:val="F71A3AC0"/>
@@ -9808,7 +13213,7 @@
       </w:pPr>
     </w:lvl>
   </w:abstractNum>
-  <w:abstractNum w:abstractNumId="6" w15:restartNumberingAfterBreak="0">
+  <w:abstractNum w:abstractNumId="10" w15:restartNumberingAfterBreak="0">
     <w:nsid w:val="4F786A93"/>
     <w:multiLevelType w:val="multilevel"/>
     <w:tmpl w:val="2B5005C2"/>
@@ -9953,7 +13358,7 @@
       </w:rPr>
     </w:lvl>
   </w:abstractNum>
-  <w:abstractNum w:abstractNumId="7" w15:restartNumberingAfterBreak="0">
+  <w:abstractNum w:abstractNumId="11" w15:restartNumberingAfterBreak="0">
     <w:nsid w:val="5FCD0383"/>
     <w:multiLevelType w:val="multilevel"/>
     <w:tmpl w:val="E7DECEFC"/>
@@ -10102,28 +13507,192 @@
       </w:rPr>
     </w:lvl>
   </w:abstractNum>
+  <w:abstractNum w:abstractNumId="12" w15:restartNumberingAfterBreak="0">
+    <w:nsid w:val="65431035"/>
+    <w:multiLevelType w:val="multilevel"/>
+    <w:tmpl w:val="E8688D28"/>
+    <w:lvl w:ilvl="0">
+      <w:start w:val="1"/>
+      <w:numFmt w:val="bullet"/>
+      <w:lvlText w:val=""/>
+      <w:lvlJc w:val="left"/>
+      <w:pPr>
+        <w:tabs>
+          <w:tab w:val="num" w:pos="720"/>
+        </w:tabs>
+        <w:ind w:left="720" w:hanging="360"/>
+      </w:pPr>
+      <w:rPr>
+        <w:rFonts w:ascii="Symbol" w:hAnsi="Symbol" w:hint="default"/>
+        <w:sz w:val="20"/>
+      </w:rPr>
+    </w:lvl>
+    <w:lvl w:ilvl="1" w:tentative="1">
+      <w:start w:val="1"/>
+      <w:numFmt w:val="bullet"/>
+      <w:lvlText w:val="o"/>
+      <w:lvlJc w:val="left"/>
+      <w:pPr>
+        <w:tabs>
+          <w:tab w:val="num" w:pos="1440"/>
+        </w:tabs>
+        <w:ind w:left="1440" w:hanging="360"/>
+      </w:pPr>
+      <w:rPr>
+        <w:rFonts w:ascii="Courier New" w:hAnsi="Courier New" w:hint="default"/>
+        <w:sz w:val="20"/>
+      </w:rPr>
+    </w:lvl>
+    <w:lvl w:ilvl="2" w:tentative="1">
+      <w:start w:val="1"/>
+      <w:numFmt w:val="bullet"/>
+      <w:lvlText w:val=""/>
+      <w:lvlJc w:val="left"/>
+      <w:pPr>
+        <w:tabs>
+          <w:tab w:val="num" w:pos="2160"/>
+        </w:tabs>
+        <w:ind w:left="2160" w:hanging="360"/>
+      </w:pPr>
+      <w:rPr>
+        <w:rFonts w:ascii="Wingdings" w:hAnsi="Wingdings" w:hint="default"/>
+        <w:sz w:val="20"/>
+      </w:rPr>
+    </w:lvl>
+    <w:lvl w:ilvl="3" w:tentative="1">
+      <w:start w:val="1"/>
+      <w:numFmt w:val="bullet"/>
+      <w:lvlText w:val=""/>
+      <w:lvlJc w:val="left"/>
+      <w:pPr>
+        <w:tabs>
+          <w:tab w:val="num" w:pos="2880"/>
+        </w:tabs>
+        <w:ind w:left="2880" w:hanging="360"/>
+      </w:pPr>
+      <w:rPr>
+        <w:rFonts w:ascii="Wingdings" w:hAnsi="Wingdings" w:hint="default"/>
+        <w:sz w:val="20"/>
+      </w:rPr>
+    </w:lvl>
+    <w:lvl w:ilvl="4" w:tentative="1">
+      <w:start w:val="1"/>
+      <w:numFmt w:val="bullet"/>
+      <w:lvlText w:val=""/>
+      <w:lvlJc w:val="left"/>
+      <w:pPr>
+        <w:tabs>
+          <w:tab w:val="num" w:pos="3600"/>
+        </w:tabs>
+        <w:ind w:left="3600" w:hanging="360"/>
+      </w:pPr>
+      <w:rPr>
+        <w:rFonts w:ascii="Wingdings" w:hAnsi="Wingdings" w:hint="default"/>
+        <w:sz w:val="20"/>
+      </w:rPr>
+    </w:lvl>
+    <w:lvl w:ilvl="5" w:tentative="1">
+      <w:start w:val="1"/>
+      <w:numFmt w:val="bullet"/>
+      <w:lvlText w:val=""/>
+      <w:lvlJc w:val="left"/>
+      <w:pPr>
+        <w:tabs>
+          <w:tab w:val="num" w:pos="4320"/>
+        </w:tabs>
+        <w:ind w:left="4320" w:hanging="360"/>
+      </w:pPr>
+      <w:rPr>
+        <w:rFonts w:ascii="Wingdings" w:hAnsi="Wingdings" w:hint="default"/>
+        <w:sz w:val="20"/>
+      </w:rPr>
+    </w:lvl>
+    <w:lvl w:ilvl="6" w:tentative="1">
+      <w:start w:val="1"/>
+      <w:numFmt w:val="bullet"/>
+      <w:lvlText w:val=""/>
+      <w:lvlJc w:val="left"/>
+      <w:pPr>
+        <w:tabs>
+          <w:tab w:val="num" w:pos="5040"/>
+        </w:tabs>
+        <w:ind w:left="5040" w:hanging="360"/>
+      </w:pPr>
+      <w:rPr>
+        <w:rFonts w:ascii="Wingdings" w:hAnsi="Wingdings" w:hint="default"/>
+        <w:sz w:val="20"/>
+      </w:rPr>
+    </w:lvl>
+    <w:lvl w:ilvl="7" w:tentative="1">
+      <w:start w:val="1"/>
+      <w:numFmt w:val="bullet"/>
+      <w:lvlText w:val=""/>
+      <w:lvlJc w:val="left"/>
+      <w:pPr>
+        <w:tabs>
+          <w:tab w:val="num" w:pos="5760"/>
+        </w:tabs>
+        <w:ind w:left="5760" w:hanging="360"/>
+      </w:pPr>
+      <w:rPr>
+        <w:rFonts w:ascii="Wingdings" w:hAnsi="Wingdings" w:hint="default"/>
+        <w:sz w:val="20"/>
+      </w:rPr>
+    </w:lvl>
+    <w:lvl w:ilvl="8" w:tentative="1">
+      <w:start w:val="1"/>
+      <w:numFmt w:val="bullet"/>
+      <w:lvlText w:val=""/>
+      <w:lvlJc w:val="left"/>
+      <w:pPr>
+        <w:tabs>
+          <w:tab w:val="num" w:pos="6480"/>
+        </w:tabs>
+        <w:ind w:left="6480" w:hanging="360"/>
+      </w:pPr>
+      <w:rPr>
+        <w:rFonts w:ascii="Wingdings" w:hAnsi="Wingdings" w:hint="default"/>
+        <w:sz w:val="20"/>
+      </w:rPr>
+    </w:lvl>
+  </w:abstractNum>
   <w:num w:numId="1" w16cid:durableId="1705515724">
-    <w:abstractNumId w:val="2"/>
+    <w:abstractNumId w:val="5"/>
   </w:num>
   <w:num w:numId="2" w16cid:durableId="1540167265">
-    <w:abstractNumId w:val="4"/>
+    <w:abstractNumId w:val="7"/>
   </w:num>
   <w:num w:numId="3" w16cid:durableId="1633555576">
-    <w:abstractNumId w:val="5"/>
+    <w:abstractNumId w:val="9"/>
   </w:num>
   <w:num w:numId="4" w16cid:durableId="2046711367">
-    <w:abstractNumId w:val="6"/>
+    <w:abstractNumId w:val="10"/>
   </w:num>
   <w:num w:numId="5" w16cid:durableId="602959784">
-    <w:abstractNumId w:val="7"/>
+    <w:abstractNumId w:val="11"/>
   </w:num>
   <w:num w:numId="6" w16cid:durableId="1330450426">
-    <w:abstractNumId w:val="3"/>
+    <w:abstractNumId w:val="6"/>
   </w:num>
   <w:num w:numId="7" w16cid:durableId="242418808">
     <w:abstractNumId w:val="0"/>
   </w:num>
   <w:num w:numId="8" w16cid:durableId="884374048">
+    <w:abstractNumId w:val="3"/>
+  </w:num>
+  <w:num w:numId="9" w16cid:durableId="2096321371">
+    <w:abstractNumId w:val="8"/>
+  </w:num>
+  <w:num w:numId="10" w16cid:durableId="1370304057">
+    <w:abstractNumId w:val="2"/>
+  </w:num>
+  <w:num w:numId="11" w16cid:durableId="1801528518">
+    <w:abstractNumId w:val="12"/>
+  </w:num>
+  <w:num w:numId="12" w16cid:durableId="1526823964">
+    <w:abstractNumId w:val="4"/>
+  </w:num>
+  <w:num w:numId="13" w16cid:durableId="213780765">
     <w:abstractNumId w:val="1"/>
   </w:num>
 </w:numbering>
@@ -10563,12 +14132,11 @@
     <w:uiPriority w:val="9"/>
     <w:unhideWhenUsed/>
     <w:qFormat/>
-    <w:rsid w:val="001E7A5F"/>
+    <w:rsid w:val="00446121"/>
     <w:pPr>
       <w:keepNext/>
       <w:keepLines/>
       <w:spacing w:before="160" w:after="80"/>
-      <w:jc w:val="right"/>
       <w:outlineLvl w:val="1"/>
     </w:pPr>
     <w:rPr>
@@ -10586,10 +14154,9 @@
     <w:next w:val="a"/>
     <w:link w:val="30"/>
     <w:uiPriority w:val="9"/>
-    <w:semiHidden/>
     <w:unhideWhenUsed/>
     <w:qFormat/>
-    <w:rsid w:val="00C305A4"/>
+    <w:rsid w:val="004E1D4D"/>
     <w:pPr>
       <w:keepNext/>
       <w:keepLines/>
@@ -10597,10 +14164,12 @@
       <w:outlineLvl w:val="2"/>
     </w:pPr>
     <w:rPr>
-      <w:rFonts w:eastAsiaTheme="majorEastAsia" w:cstheme="majorBidi"/>
-      <w:color w:val="0F4761" w:themeColor="accent1" w:themeShade="BF"/>
-      <w:sz w:val="28"/>
+      <w:rFonts w:ascii="David" w:eastAsiaTheme="majorEastAsia" w:hAnsi="David" w:cstheme="majorBidi"/>
+      <w:b/>
+      <w:color w:val="000000" w:themeColor="text1"/>
+      <w:sz w:val="24"/>
       <w:szCs w:val="28"/>
+      <w:u w:val="single"/>
     </w:rPr>
   </w:style>
   <w:style w:type="paragraph" w:styleId="4">
@@ -10781,7 +14350,7 @@
     <w:basedOn w:val="a0"/>
     <w:link w:val="2"/>
     <w:uiPriority w:val="9"/>
-    <w:rsid w:val="001E7A5F"/>
+    <w:rsid w:val="00446121"/>
     <w:rPr>
       <w:rFonts w:ascii="David" w:eastAsiaTheme="majorEastAsia" w:hAnsi="David" w:cstheme="majorBidi"/>
       <w:b/>
@@ -10796,13 +14365,14 @@
     <w:basedOn w:val="a0"/>
     <w:link w:val="3"/>
     <w:uiPriority w:val="9"/>
-    <w:semiHidden/>
-    <w:rsid w:val="00C305A4"/>
+    <w:rsid w:val="004E1D4D"/>
     <w:rPr>
-      <w:rFonts w:eastAsiaTheme="majorEastAsia" w:cstheme="majorBidi"/>
-      <w:color w:val="0F4761" w:themeColor="accent1" w:themeShade="BF"/>
-      <w:sz w:val="28"/>
+      <w:rFonts w:ascii="David" w:eastAsiaTheme="majorEastAsia" w:hAnsi="David" w:cstheme="majorBidi"/>
+      <w:b/>
+      <w:color w:val="000000" w:themeColor="text1"/>
+      <w:sz w:val="24"/>
       <w:szCs w:val="28"/>
+      <w:u w:val="single"/>
     </w:rPr>
   </w:style>
   <w:style w:type="character" w:customStyle="1" w:styleId="40">

</xml_diff>

<commit_message>
final Report with video
</commit_message>
<xml_diff>
--- a/final_report.docx
+++ b/final_report.docx
@@ -7005,29 +7005,7 @@
                 <w:szCs w:val="24"/>
                 <w:u w:val="none"/>
               </w:rPr>
-              <w:t>Full validation rep</w:t>
-            </w:r>
-            <w:r>
-              <w:rPr>
-                <w:rStyle w:val="Hyperlink"/>
-                <w:rFonts w:ascii="David" w:hAnsi="David" w:cs="David"/>
-                <w:noProof/>
-                <w:sz w:val="24"/>
-                <w:szCs w:val="24"/>
-                <w:u w:val="none"/>
-              </w:rPr>
-              <w:t>o</w:t>
-            </w:r>
-            <w:r>
-              <w:rPr>
-                <w:rStyle w:val="Hyperlink"/>
-                <w:rFonts w:ascii="David" w:hAnsi="David" w:cs="David"/>
-                <w:noProof/>
-                <w:sz w:val="24"/>
-                <w:szCs w:val="24"/>
-                <w:u w:val="none"/>
-              </w:rPr>
-              <w:t>rt.</w:t>
+              <w:t>Full validation report.</w:t>
             </w:r>
             <w:r>
               <w:rPr>
@@ -7206,18 +7184,7 @@
                 <w:szCs w:val="24"/>
                 <w:u w:val="none"/>
               </w:rPr>
-              <w:t>Validation Objectives</w:t>
-            </w:r>
-            <w:r>
-              <w:rPr>
-                <w:rStyle w:val="Hyperlink"/>
-                <w:rFonts w:ascii="David" w:hAnsi="David" w:cs="David"/>
-                <w:noProof/>
-                <w:sz w:val="24"/>
-                <w:szCs w:val="24"/>
-                <w:u w:val="none"/>
-              </w:rPr>
-              <w:t>………………………………………………</w:t>
+              <w:t>Validation Objectives………………………………………………</w:t>
             </w:r>
             <w:r>
               <w:rPr>
@@ -7380,18 +7347,7 @@
                 <w:szCs w:val="24"/>
                 <w:u w:val="none"/>
               </w:rPr>
-              <w:t>Unit-Level Validation</w:t>
-            </w:r>
-            <w:r>
-              <w:rPr>
-                <w:rStyle w:val="Hyperlink"/>
-                <w:rFonts w:ascii="David" w:hAnsi="David" w:cs="David"/>
-                <w:noProof/>
-                <w:sz w:val="24"/>
-                <w:szCs w:val="24"/>
-                <w:u w:val="none"/>
-              </w:rPr>
-              <w:t>………………………………………………</w:t>
+              <w:t>Unit-Level Validation………………………………………………</w:t>
             </w:r>
             <w:r>
               <w:rPr>
@@ -7554,18 +7510,7 @@
                 <w:szCs w:val="24"/>
                 <w:u w:val="none"/>
               </w:rPr>
-              <w:t>System-Level Validation</w:t>
-            </w:r>
-            <w:r>
-              <w:rPr>
-                <w:rStyle w:val="Hyperlink"/>
-                <w:rFonts w:ascii="David" w:hAnsi="David" w:cs="David"/>
-                <w:noProof/>
-                <w:sz w:val="24"/>
-                <w:szCs w:val="24"/>
-                <w:u w:val="none"/>
-              </w:rPr>
-              <w:t>………………………………………………</w:t>
+              <w:t>System-Level Validation………………………………………………</w:t>
             </w:r>
             <w:r>
               <w:rPr>
@@ -7724,29 +7669,7 @@
                 <w:szCs w:val="24"/>
                 <w:u w:val="none"/>
               </w:rPr>
-              <w:t>Validate</w:t>
-            </w:r>
-            <w:r>
-              <w:rPr>
-                <w:rStyle w:val="Hyperlink"/>
-                <w:rFonts w:ascii="David" w:hAnsi="David" w:cs="David"/>
-                <w:noProof/>
-                <w:sz w:val="24"/>
-                <w:szCs w:val="24"/>
-                <w:u w:val="none"/>
-              </w:rPr>
-              <w:t>d</w:t>
-            </w:r>
-            <w:r>
-              <w:rPr>
-                <w:rStyle w:val="Hyperlink"/>
-                <w:rFonts w:ascii="David" w:hAnsi="David" w:cs="David"/>
-                <w:noProof/>
-                <w:sz w:val="24"/>
-                <w:szCs w:val="24"/>
-                <w:u w:val="none"/>
-              </w:rPr>
-              <w:t xml:space="preserve"> Scenarios</w:t>
+              <w:t>Validated Scenarios</w:t>
             </w:r>
             <w:r>
               <w:rPr>
@@ -7909,18 +7832,7 @@
                 <w:szCs w:val="24"/>
                 <w:u w:val="none"/>
               </w:rPr>
-              <w:t>Validation of Non-Functional Requirements</w:t>
-            </w:r>
-            <w:r>
-              <w:rPr>
-                <w:rStyle w:val="Hyperlink"/>
-                <w:rFonts w:ascii="David" w:hAnsi="David" w:cs="David"/>
-                <w:noProof/>
-                <w:sz w:val="24"/>
-                <w:szCs w:val="24"/>
-                <w:u w:val="none"/>
-              </w:rPr>
-              <w:t>…………………………</w:t>
+              <w:t>Validation of Non-Functional Requirements…………………………</w:t>
             </w:r>
             <w:r>
               <w:rPr>
@@ -8083,18 +7995,7 @@
                 <w:szCs w:val="24"/>
                 <w:u w:val="none"/>
               </w:rPr>
-              <w:t>Validation Summary</w:t>
-            </w:r>
-            <w:r>
-              <w:rPr>
-                <w:rStyle w:val="Hyperlink"/>
-                <w:rFonts w:ascii="David" w:hAnsi="David" w:cs="David"/>
-                <w:noProof/>
-                <w:sz w:val="24"/>
-                <w:szCs w:val="24"/>
-                <w:u w:val="none"/>
-              </w:rPr>
-              <w:t>………………………………………………</w:t>
+              <w:t>Validation Summary………………………………………………</w:t>
             </w:r>
             <w:r>
               <w:rPr>
@@ -8768,39 +8669,28 @@
           <w:rStyle w:val="af3"/>
           <w:rFonts w:eastAsiaTheme="majorEastAsia"/>
         </w:rPr>
-        <w:t xml:space="preserve">Philips </w:t>
-      </w:r>
-      <w:proofErr w:type="spellStart"/>
+        <w:t>Philips IntelliVue</w:t>
+      </w:r>
+      <w:r>
+        <w:t xml:space="preserve">, </w:t>
+      </w:r>
       <w:r>
         <w:rPr>
           <w:rStyle w:val="af3"/>
           <w:rFonts w:eastAsiaTheme="majorEastAsia"/>
         </w:rPr>
-        <w:t>IntelliVue</w:t>
-      </w:r>
-      <w:proofErr w:type="spellEnd"/>
-      <w:r>
-        <w:t xml:space="preserve">, </w:t>
+        <w:t>Masimo Root</w:t>
+      </w:r>
+      <w:r>
+        <w:t xml:space="preserve">, and </w:t>
       </w:r>
       <w:r>
         <w:rPr>
           <w:rStyle w:val="af3"/>
           <w:rFonts w:eastAsiaTheme="majorEastAsia"/>
         </w:rPr>
-        <w:t>Masimo Root</w:t>
-      </w:r>
-      <w:r>
-        <w:t xml:space="preserve">, and </w:t>
-      </w:r>
-      <w:proofErr w:type="spellStart"/>
-      <w:r>
-        <w:rPr>
-          <w:rStyle w:val="af3"/>
-          <w:rFonts w:eastAsiaTheme="majorEastAsia"/>
-        </w:rPr>
         <w:t>EarlySense</w:t>
       </w:r>
-      <w:proofErr w:type="spellEnd"/>
       <w:r>
         <w:t xml:space="preserve"> provide continuous measurements, alarm mechanisms, and integration with hospital information systems.</w:t>
       </w:r>
@@ -8820,15 +8710,7 @@
         <w:ind w:left="360"/>
       </w:pPr>
       <w:r>
-        <w:t xml:space="preserve">Some systems attempt to reduce false alarms using adaptive thresholds or proprietary analytics. However, these mechanisms are often tightly coupled </w:t>
-      </w:r>
-      <w:proofErr w:type="gramStart"/>
-      <w:r>
-        <w:t>to</w:t>
-      </w:r>
-      <w:proofErr w:type="gramEnd"/>
-      <w:r>
-        <w:t xml:space="preserve"> specific hardware ecosystems and provide limited flexibility or transparency. Support for continued operation during network disruptions is typically constrained.</w:t>
+        <w:t>Some systems attempt to reduce false alarms using adaptive thresholds or proprietary analytics. However, these mechanisms are often tightly coupled to specific hardware ecosystems and provide limited flexibility or transparency. Support for continued operation during network disruptions is typically constrained.</w:t>
       </w:r>
     </w:p>
     <w:p>
@@ -9437,15 +9319,7 @@
         <w:t>robust and responsive monitoring system</w:t>
       </w:r>
       <w:r>
-        <w:t xml:space="preserve">. Addressing these gaps provides </w:t>
-      </w:r>
-      <w:proofErr w:type="gramStart"/>
-      <w:r>
-        <w:t>the justification</w:t>
-      </w:r>
-      <w:proofErr w:type="gramEnd"/>
-      <w:r>
-        <w:t xml:space="preserve"> for exploring alternative system designs and motivates the development of a new monitoring platform rather than relying solely on existing commercial solutions.</w:t>
+        <w:t>. Addressing these gaps provides the justification for exploring alternative system designs and motivates the development of a new monitoring platform rather than relying solely on existing commercial solutions.</w:t>
       </w:r>
     </w:p>
     <w:p>
@@ -10411,25 +10285,7 @@
           <w:sz w:val="24"/>
           <w:szCs w:val="24"/>
         </w:rPr>
-        <w:t xml:space="preserve">Considering the needs of these </w:t>
-      </w:r>
-      <w:proofErr w:type="gramStart"/>
-      <w:r>
-        <w:rPr>
-          <w:rFonts w:ascii="David" w:hAnsi="David" w:cs="David"/>
-          <w:sz w:val="24"/>
-          <w:szCs w:val="24"/>
-        </w:rPr>
-        <w:t>stakeholders</w:t>
-      </w:r>
-      <w:proofErr w:type="gramEnd"/>
-      <w:r>
-        <w:rPr>
-          <w:rFonts w:ascii="David" w:hAnsi="David" w:cs="David"/>
-          <w:sz w:val="24"/>
-          <w:szCs w:val="24"/>
-        </w:rPr>
-        <w:t xml:space="preserve"> supports effective system design and adoption in clinical environments.</w:t>
+        <w:t>Considering the needs of these stakeholders supports effective system design and adoption in clinical environments.</w:t>
       </w:r>
     </w:p>
     <w:p>
@@ -11031,25 +10887,7 @@
                 <w:sz w:val="24"/>
                 <w:szCs w:val="24"/>
               </w:rPr>
-              <w:t xml:space="preserve">All measurements shall </w:t>
-            </w:r>
-            <w:proofErr w:type="gramStart"/>
-            <w:r>
-              <w:rPr>
-                <w:rFonts w:ascii="David" w:hAnsi="David" w:cs="David"/>
-                <w:sz w:val="24"/>
-                <w:szCs w:val="24"/>
-              </w:rPr>
-              <w:t>be timestamped</w:t>
-            </w:r>
-            <w:proofErr w:type="gramEnd"/>
-            <w:r>
-              <w:rPr>
-                <w:rFonts w:ascii="David" w:hAnsi="David" w:cs="David"/>
-                <w:sz w:val="24"/>
-                <w:szCs w:val="24"/>
-              </w:rPr>
-              <w:t xml:space="preserve"> and stored locally (offline) or centrally (online) with patient ID, sensor ID, and quality metadata.</w:t>
+              <w:t>All measurements shall be timestamped and stored locally (offline) or centrally (online) with patient ID, sensor ID, and quality metadata.</w:t>
             </w:r>
           </w:p>
         </w:tc>
@@ -11323,25 +11161,7 @@
                 <w:sz w:val="24"/>
                 <w:szCs w:val="24"/>
               </w:rPr>
-              <w:t xml:space="preserve">The system </w:t>
-            </w:r>
-            <w:proofErr w:type="gramStart"/>
-            <w:r>
-              <w:rPr>
-                <w:rFonts w:ascii="David" w:hAnsi="David" w:cs="David"/>
-                <w:sz w:val="24"/>
-                <w:szCs w:val="24"/>
-              </w:rPr>
-              <w:t>shall</w:t>
-            </w:r>
-            <w:proofErr w:type="gramEnd"/>
-            <w:r>
-              <w:rPr>
-                <w:rFonts w:ascii="David" w:hAnsi="David" w:cs="David"/>
-                <w:sz w:val="24"/>
-                <w:szCs w:val="24"/>
-              </w:rPr>
-              <w:t xml:space="preserve"> analyze historical data to detect deterioration trends and generate early-warning alerts.</w:t>
+              <w:t>The system shall analyze historical data to detect deterioration trends and generate early-warning alerts.</w:t>
             </w:r>
           </w:p>
         </w:tc>
@@ -13828,18 +13648,8 @@
           <w:sz w:val="24"/>
           <w:szCs w:val="24"/>
         </w:rPr>
-        <w:t xml:space="preserve">Supporting offline operation with secure local data </w:t>
-      </w:r>
-      <w:proofErr w:type="gramStart"/>
-      <w:r>
-        <w:rPr>
-          <w:rFonts w:ascii="David" w:hAnsi="David" w:cs="David"/>
-          <w:sz w:val="24"/>
-          <w:szCs w:val="24"/>
-        </w:rPr>
-        <w:t>caching</w:t>
-      </w:r>
-      <w:proofErr w:type="gramEnd"/>
+        <w:t>Supporting offline operation with secure local data caching</w:t>
+      </w:r>
     </w:p>
     <w:p>
       <w:pPr>
@@ -14314,25 +14124,7 @@
           <w:sz w:val="24"/>
           <w:szCs w:val="24"/>
         </w:rPr>
-        <w:t xml:space="preserve">When network connectivity between the Edge unit and central services is lost, the Edge switches to offline mode, continues local processing, and securely </w:t>
-      </w:r>
-      <w:proofErr w:type="gramStart"/>
-      <w:r>
-        <w:rPr>
-          <w:rFonts w:ascii="David" w:hAnsi="David" w:cs="David"/>
-          <w:sz w:val="24"/>
-          <w:szCs w:val="24"/>
-        </w:rPr>
-        <w:t>caches</w:t>
-      </w:r>
-      <w:proofErr w:type="gramEnd"/>
-      <w:r>
-        <w:rPr>
-          <w:rFonts w:ascii="David" w:hAnsi="David" w:cs="David"/>
-          <w:sz w:val="24"/>
-          <w:szCs w:val="24"/>
-        </w:rPr>
-        <w:t xml:space="preserve"> all events. The dashboard displays the last known patient state and indicates degraded operation. Once connectivity is restored, cached events are transmitted to the central backend, patient records are updated, and synchronization issues are logged for administrative review.</w:t>
+        <w:t>When network connectivity between the Edge unit and central services is lost, the Edge switches to offline mode, continues local processing, and securely caches all events. The dashboard displays the last known patient state and indicates degraded operation. Once connectivity is restored, cached events are transmitted to the central backend, patient records are updated, and synchronization issues are logged for administrative review.</w:t>
       </w:r>
     </w:p>
     <w:p>
@@ -15067,24 +14859,14 @@
       <w:r>
         <w:t xml:space="preserve">Figure </w:t>
       </w:r>
-      <w:r>
-        <w:fldChar w:fldCharType="begin"/>
-      </w:r>
-      <w:r>
-        <w:instrText xml:space="preserve"> SEQ Figure \* ARABIC </w:instrText>
-      </w:r>
-      <w:r>
-        <w:fldChar w:fldCharType="separate"/>
-      </w:r>
-      <w:r>
-        <w:rPr>
-          <w:noProof/>
-        </w:rPr>
-        <w:t>3</w:t>
-      </w:r>
-      <w:r>
-        <w:fldChar w:fldCharType="end"/>
-      </w:r>
+      <w:fldSimple w:instr=" SEQ Figure \* ARABIC ">
+        <w:r>
+          <w:rPr>
+            <w:noProof/>
+          </w:rPr>
+          <w:t>3</w:t>
+        </w:r>
+      </w:fldSimple>
       <w:r>
         <w:t>:</w:t>
       </w:r>
@@ -15163,24 +14945,14 @@
       <w:r>
         <w:t xml:space="preserve">Figure </w:t>
       </w:r>
-      <w:r>
-        <w:fldChar w:fldCharType="begin"/>
-      </w:r>
-      <w:r>
-        <w:instrText xml:space="preserve"> SEQ Figure \* ARABIC </w:instrText>
-      </w:r>
-      <w:r>
-        <w:fldChar w:fldCharType="separate"/>
-      </w:r>
-      <w:r>
-        <w:rPr>
-          <w:noProof/>
-        </w:rPr>
-        <w:t>4</w:t>
-      </w:r>
-      <w:r>
-        <w:fldChar w:fldCharType="end"/>
-      </w:r>
+      <w:fldSimple w:instr=" SEQ Figure \* ARABIC ">
+        <w:r>
+          <w:rPr>
+            <w:noProof/>
+          </w:rPr>
+          <w:t>4</w:t>
+        </w:r>
+      </w:fldSimple>
       <w:r>
         <w:t>:</w:t>
       </w:r>
@@ -15258,24 +15030,14 @@
       <w:r>
         <w:t xml:space="preserve">Figure </w:t>
       </w:r>
-      <w:r>
-        <w:fldChar w:fldCharType="begin"/>
-      </w:r>
-      <w:r>
-        <w:instrText xml:space="preserve"> SEQ Figure \* ARABIC </w:instrText>
-      </w:r>
-      <w:r>
-        <w:fldChar w:fldCharType="separate"/>
-      </w:r>
-      <w:r>
-        <w:rPr>
-          <w:noProof/>
-        </w:rPr>
-        <w:t>5</w:t>
-      </w:r>
-      <w:r>
-        <w:fldChar w:fldCharType="end"/>
-      </w:r>
+      <w:fldSimple w:instr=" SEQ Figure \* ARABIC ">
+        <w:r>
+          <w:rPr>
+            <w:noProof/>
+          </w:rPr>
+          <w:t>5</w:t>
+        </w:r>
+      </w:fldSimple>
       <w:r>
         <w:t xml:space="preserve">: </w:t>
       </w:r>
@@ -16455,25 +16217,7 @@
           <w:sz w:val="24"/>
           <w:szCs w:val="24"/>
         </w:rPr>
-        <w:t xml:space="preserve"> for offline </w:t>
-      </w:r>
-      <w:proofErr w:type="gramStart"/>
-      <w:r>
-        <w:rPr>
-          <w:rFonts w:ascii="David" w:hAnsi="David" w:cs="David"/>
-          <w:sz w:val="24"/>
-          <w:szCs w:val="24"/>
-        </w:rPr>
-        <w:t>caching</w:t>
-      </w:r>
-      <w:proofErr w:type="gramEnd"/>
-      <w:r>
-        <w:rPr>
-          <w:rFonts w:ascii="David" w:hAnsi="David" w:cs="David"/>
-          <w:sz w:val="24"/>
-          <w:szCs w:val="24"/>
-        </w:rPr>
-        <w:t xml:space="preserve">, while persistent offline storage is considered </w:t>
+        <w:t xml:space="preserve"> for offline caching, while persistent offline storage is considered </w:t>
       </w:r>
       <w:r>
         <w:rPr>
@@ -17111,27 +16855,7 @@
           <w:szCs w:val="24"/>
           <w:lang w:bidi="ar-SA"/>
         </w:rPr>
-        <w:t>Signal validation (</w:t>
-      </w:r>
-      <w:proofErr w:type="spellStart"/>
-      <w:r>
-        <w:rPr>
-          <w:rFonts w:ascii="David" w:hAnsi="David" w:cs="David"/>
-          <w:sz w:val="24"/>
-          <w:szCs w:val="24"/>
-          <w:lang w:bidi="ar-SA"/>
-        </w:rPr>
-        <w:t>signalValidator</w:t>
-      </w:r>
-      <w:proofErr w:type="spellEnd"/>
-      <w:r>
-        <w:rPr>
-          <w:rFonts w:ascii="David" w:hAnsi="David" w:cs="David"/>
-          <w:sz w:val="24"/>
-          <w:szCs w:val="24"/>
-          <w:lang w:bidi="ar-SA"/>
-        </w:rPr>
-        <w:t>)</w:t>
+        <w:t>Signal validation (signalValidator)</w:t>
       </w:r>
     </w:p>
     <w:p>
@@ -17156,27 +16880,7 @@
           <w:szCs w:val="24"/>
           <w:lang w:bidi="ar-SA"/>
         </w:rPr>
-        <w:t>Signal processing and sliding-window aggregation (</w:t>
-      </w:r>
-      <w:proofErr w:type="spellStart"/>
-      <w:r>
-        <w:rPr>
-          <w:rFonts w:ascii="David" w:hAnsi="David" w:cs="David"/>
-          <w:sz w:val="24"/>
-          <w:szCs w:val="24"/>
-          <w:lang w:bidi="ar-SA"/>
-        </w:rPr>
-        <w:t>signalProcessor</w:t>
-      </w:r>
-      <w:proofErr w:type="spellEnd"/>
-      <w:r>
-        <w:rPr>
-          <w:rFonts w:ascii="David" w:hAnsi="David" w:cs="David"/>
-          <w:sz w:val="24"/>
-          <w:szCs w:val="24"/>
-          <w:lang w:bidi="ar-SA"/>
-        </w:rPr>
-        <w:t>)</w:t>
+        <w:t>Signal processing and sliding-window aggregation (signalProcessor)</w:t>
       </w:r>
     </w:p>
     <w:p>
@@ -17201,27 +16905,7 @@
           <w:szCs w:val="24"/>
           <w:lang w:bidi="ar-SA"/>
         </w:rPr>
-        <w:t>Anomaly detection (</w:t>
-      </w:r>
-      <w:proofErr w:type="spellStart"/>
-      <w:r>
-        <w:rPr>
-          <w:rFonts w:ascii="David" w:hAnsi="David" w:cs="David"/>
-          <w:sz w:val="24"/>
-          <w:szCs w:val="24"/>
-          <w:lang w:bidi="ar-SA"/>
-        </w:rPr>
-        <w:t>anomalyDetector</w:t>
-      </w:r>
-      <w:proofErr w:type="spellEnd"/>
-      <w:r>
-        <w:rPr>
-          <w:rFonts w:ascii="David" w:hAnsi="David" w:cs="David"/>
-          <w:sz w:val="24"/>
-          <w:szCs w:val="24"/>
-          <w:lang w:bidi="ar-SA"/>
-        </w:rPr>
-        <w:t>)</w:t>
+        <w:t>Anomaly detection (anomalyDetector)</w:t>
       </w:r>
     </w:p>
     <w:p>
@@ -17246,27 +16930,7 @@
           <w:szCs w:val="24"/>
           <w:lang w:bidi="ar-SA"/>
         </w:rPr>
-        <w:t>Alert generation and debouncing (</w:t>
-      </w:r>
-      <w:proofErr w:type="spellStart"/>
-      <w:r>
-        <w:rPr>
-          <w:rFonts w:ascii="David" w:hAnsi="David" w:cs="David"/>
-          <w:sz w:val="24"/>
-          <w:szCs w:val="24"/>
-          <w:lang w:bidi="ar-SA"/>
-        </w:rPr>
-        <w:t>alertService</w:t>
-      </w:r>
-      <w:proofErr w:type="spellEnd"/>
-      <w:r>
-        <w:rPr>
-          <w:rFonts w:ascii="David" w:hAnsi="David" w:cs="David"/>
-          <w:sz w:val="24"/>
-          <w:szCs w:val="24"/>
-          <w:lang w:bidi="ar-SA"/>
-        </w:rPr>
-        <w:t>)</w:t>
+        <w:t>Alert generation and debouncing (alertService)</w:t>
       </w:r>
     </w:p>
     <w:p>
@@ -17291,47 +16955,7 @@
           <w:szCs w:val="24"/>
           <w:lang w:bidi="ar-SA"/>
         </w:rPr>
-        <w:t xml:space="preserve">Offline </w:t>
-      </w:r>
-      <w:proofErr w:type="gramStart"/>
-      <w:r>
-        <w:rPr>
-          <w:rFonts w:ascii="David" w:hAnsi="David" w:cs="David"/>
-          <w:sz w:val="24"/>
-          <w:szCs w:val="24"/>
-          <w:lang w:bidi="ar-SA"/>
-        </w:rPr>
-        <w:t>caching</w:t>
-      </w:r>
-      <w:proofErr w:type="gramEnd"/>
-      <w:r>
-        <w:rPr>
-          <w:rFonts w:ascii="David" w:hAnsi="David" w:cs="David"/>
-          <w:sz w:val="24"/>
-          <w:szCs w:val="24"/>
-          <w:lang w:bidi="ar-SA"/>
-        </w:rPr>
-        <w:t xml:space="preserve"> and synchronization (</w:t>
-      </w:r>
-      <w:proofErr w:type="spellStart"/>
-      <w:r>
-        <w:rPr>
-          <w:rFonts w:ascii="David" w:hAnsi="David" w:cs="David"/>
-          <w:sz w:val="24"/>
-          <w:szCs w:val="24"/>
-          <w:lang w:bidi="ar-SA"/>
-        </w:rPr>
-        <w:t>offlineCache</w:t>
-      </w:r>
-      <w:proofErr w:type="spellEnd"/>
-      <w:r>
-        <w:rPr>
-          <w:rFonts w:ascii="David" w:hAnsi="David" w:cs="David"/>
-          <w:sz w:val="24"/>
-          <w:szCs w:val="24"/>
-          <w:lang w:bidi="ar-SA"/>
-        </w:rPr>
-        <w:t>)</w:t>
+        <w:t>Offline caching and synchronization (offlineCache)</w:t>
       </w:r>
     </w:p>
     <w:p>
@@ -19123,15 +18747,7 @@
         <w:t>EdgeProcessor</w:t>
       </w:r>
       <w:r>
-        <w:t xml:space="preserve"> module, detailing its internal sub-modules, data structures, processing flows, and error-handling strategies. This design directly supports the functional and non-functional requirements defined in the SRS, including reliability, offline operation, and reduction of false alerts. Validation planning and simulation-based testing demonstrate how the </w:t>
-      </w:r>
-      <w:proofErr w:type="gramStart"/>
-      <w:r>
-        <w:t>system</w:t>
-      </w:r>
-      <w:proofErr w:type="gramEnd"/>
-      <w:r>
-        <w:t xml:space="preserve"> behavior can be evaluated under both normal and degraded operating conditions.</w:t>
+        <w:t xml:space="preserve"> module, detailing its internal sub-modules, data structures, processing flows, and error-handling strategies. This design directly supports the functional and non-functional requirements defined in the SRS, including reliability, offline operation, and reduction of false alerts. Validation planning and simulation-based testing demonstrate how the system behavior can be evaluated under both normal and degraded operating conditions.</w:t>
       </w:r>
     </w:p>
     <w:p>
@@ -19392,7 +19008,6 @@
           <w:szCs w:val="24"/>
         </w:rPr>
       </w:pPr>
-      <w:proofErr w:type="spellStart"/>
       <w:r>
         <w:rPr>
           <w:rFonts w:ascii="David" w:hAnsi="David" w:cs="David"/>
@@ -19401,18 +19016,7 @@
           <w:sz w:val="24"/>
           <w:szCs w:val="24"/>
         </w:rPr>
-        <w:t>src</w:t>
-      </w:r>
-      <w:proofErr w:type="spellEnd"/>
-      <w:r>
-        <w:rPr>
-          <w:rFonts w:ascii="David" w:hAnsi="David" w:cs="David"/>
-          <w:b/>
-          <w:bCs/>
-          <w:sz w:val="24"/>
-          <w:szCs w:val="24"/>
-        </w:rPr>
-        <w:t>/</w:t>
+        <w:t>src/</w:t>
       </w:r>
       <w:r>
         <w:rPr>
@@ -19580,7 +19184,6 @@
           <w:szCs w:val="24"/>
         </w:rPr>
       </w:pPr>
-      <w:proofErr w:type="spellStart"/>
       <w:r>
         <w:rPr>
           <w:rFonts w:ascii="David" w:hAnsi="David" w:cs="David"/>
@@ -19589,18 +19192,7 @@
           <w:sz w:val="24"/>
           <w:szCs w:val="24"/>
         </w:rPr>
-        <w:t>ui</w:t>
-      </w:r>
-      <w:proofErr w:type="spellEnd"/>
-      <w:r>
-        <w:rPr>
-          <w:rFonts w:ascii="David" w:hAnsi="David" w:cs="David"/>
-          <w:b/>
-          <w:bCs/>
-          <w:sz w:val="24"/>
-          <w:szCs w:val="24"/>
-        </w:rPr>
-        <w:t>/</w:t>
+        <w:t>ui/</w:t>
       </w:r>
       <w:r>
         <w:rPr>
@@ -19789,7 +19381,6 @@
         <w:t xml:space="preserve"> </w:t>
       </w:r>
       <w:hyperlink r:id="rId13" w:history="1">
-        <w:proofErr w:type="spellStart"/>
         <w:r>
           <w:rPr>
             <w:rStyle w:val="Hyperlink"/>
@@ -19797,7 +19388,47 @@
             <w:sz w:val="24"/>
             <w:szCs w:val="24"/>
           </w:rPr>
-          <w:t>MidAlert_r</w:t>
+          <w:t>MidAlert_repo</w:t>
+        </w:r>
+      </w:hyperlink>
+      <w:r>
+        <w:rPr>
+          <w:rFonts w:ascii="David" w:hAnsi="David" w:cs="David"/>
+          <w:sz w:val="24"/>
+          <w:szCs w:val="24"/>
+        </w:rPr>
+        <w:t>.</w:t>
+      </w:r>
+    </w:p>
+    <w:p>
+      <w:pPr>
+        <w:bidi w:val="0"/>
+        <w:rPr>
+          <w:rFonts w:ascii="David" w:hAnsi="David" w:cs="David"/>
+          <w:sz w:val="24"/>
+          <w:szCs w:val="24"/>
+        </w:rPr>
+      </w:pPr>
+      <w:r>
+        <w:rPr>
+          <w:rFonts w:ascii="David" w:hAnsi="David" w:cs="David"/>
+          <w:sz w:val="24"/>
+          <w:szCs w:val="24"/>
+        </w:rPr>
+        <w:t>On the other hand ,we have recorded a presentation that can be found in this link :</w:t>
+      </w:r>
+      <w:r>
+        <w:t xml:space="preserve"> </w:t>
+      </w:r>
+      <w:hyperlink r:id="rId14" w:history="1">
+        <w:r>
+          <w:rPr>
+            <w:rStyle w:val="Hyperlink"/>
+            <w:rFonts w:ascii="David" w:hAnsi="David" w:cs="David"/>
+            <w:sz w:val="24"/>
+            <w:szCs w:val="24"/>
+          </w:rPr>
+          <w:t>MedAlert – Syste</w:t>
         </w:r>
         <w:r>
           <w:rPr>
@@ -19806,7 +19437,7 @@
             <w:sz w:val="24"/>
             <w:szCs w:val="24"/>
           </w:rPr>
-          <w:t>e</w:t>
+          <w:t>m</w:t>
         </w:r>
         <w:r>
           <w:rPr>
@@ -19815,9 +19446,8 @@
             <w:sz w:val="24"/>
             <w:szCs w:val="24"/>
           </w:rPr>
-          <w:t>po</w:t>
+          <w:t xml:space="preserve"> Demonstration</w:t>
         </w:r>
-        <w:proofErr w:type="spellEnd"/>
       </w:hyperlink>
       <w:r>
         <w:rPr>
@@ -19839,8 +19469,8 @@
       </w:pPr>
     </w:p>
     <w:sectPr>
-      <w:headerReference w:type="default" r:id="rId14"/>
-      <w:footerReference w:type="default" r:id="rId15"/>
+      <w:headerReference w:type="default" r:id="rId15"/>
+      <w:footerReference w:type="default" r:id="rId16"/>
       <w:pgSz w:w="11906" w:h="16838"/>
       <w:pgMar w:top="1440" w:right="1800" w:bottom="1440" w:left="1800" w:header="708" w:footer="708" w:gutter="0"/>
       <w:cols w:space="708"/>

</xml_diff>